<commit_message>
done version for S&E
</commit_message>
<xml_diff>
--- a/Карышев.docx
+++ b/Карышев.docx
@@ -1995,6 +1995,14 @@
           <w:sz w:val="24"/>
           <w:szCs w:val="24"/>
         </w:rPr>
+        <w:t xml:space="preserve"> </w:t>
+      </w:r>
+      <w:r>
+        <w:rPr>
+          <w:rFonts w:ascii="Times New Roman" w:hAnsi="Times New Roman" w:cs="Times New Roman"/>
+          <w:sz w:val="24"/>
+          <w:szCs w:val="24"/>
+        </w:rPr>
         <w:t xml:space="preserve">убедительно показано, что </w:t>
       </w:r>
       <w:r>
@@ -2252,7 +2260,27 @@
           <w:szCs w:val="24"/>
           <w:lang w:val="en-US"/>
         </w:rPr>
-        <w:t xml:space="preserve"> To clarify the depth of this problem, there seems to be no better way than to carry out an analysis using statistical data collected and published by the Federal State Statistics Service. As statistical tools, descriptive statistics indicators are used to describe particular indicators, one of the methods of multivariate statistical analysis for obtaining a classification according to a number of characteristics (cluster hierarchical analysis) and, finally, a method for calculating an integral indicator that can rank the units of the analyzed population formed according to the type of economic activities (18 units), simultaneously for all of its constituent indicators. </w:t>
+        <w:t xml:space="preserve"> To clarify the depth of this problem, there seems to be no better way than to carry out an analysis using statistical data collected and published by the Federal State Statistics Service. As statistical tools, descriptive statistics indicators are used to describe </w:t>
+      </w:r>
+      <w:proofErr w:type="gramStart"/>
+      <w:r>
+        <w:rPr>
+          <w:rFonts w:ascii="Times New Roman" w:hAnsi="Times New Roman" w:cs="Times New Roman"/>
+          <w:sz w:val="24"/>
+          <w:szCs w:val="24"/>
+          <w:lang w:val="en-US"/>
+        </w:rPr>
+        <w:t>particular indicators</w:t>
+      </w:r>
+      <w:proofErr w:type="gramEnd"/>
+      <w:r>
+        <w:rPr>
+          <w:rFonts w:ascii="Times New Roman" w:hAnsi="Times New Roman" w:cs="Times New Roman"/>
+          <w:sz w:val="24"/>
+          <w:szCs w:val="24"/>
+          <w:lang w:val="en-US"/>
+        </w:rPr>
+        <w:t xml:space="preserve">, one of the methods of multivariate statistical analysis for obtaining a classification according to a number of characteristics (cluster hierarchical analysis) and, finally, a method for calculating an integral indicator that can rank the units of the analyzed population formed according to the type of economic activities (18 units), simultaneously for all of its constituent indicators. </w:t>
       </w:r>
     </w:p>
     <w:p>
@@ -2286,7 +2314,27 @@
           <w:szCs w:val="24"/>
           <w:lang w:val="en-US"/>
         </w:rPr>
-        <w:t xml:space="preserve"> The constructed system of statistical indicators included two blocks of indicators: factorial, reflecting the impact of digital technologies, and productive, consisting of general economic characteristics. The factor block was analyzed, namely each of its four thematic groups of indicators: a) IT infrastructure and access to it; b) the level and direction of use of IT services; c) availability and qualifications of IT specialists; d) information security. The calculation of descriptive statistics showed that all groups (with the exception of indicators of the presence and qualifications of IT specialists) are homogeneous; comparison of the values of the arithmetic mean and the median does not make it possible to declare any significant asymmetry in their distribution. Cluster hierarchical analysis was carried out by the Ward method using the </w:t>
+        <w:t xml:space="preserve"> The constructed system of statistical indicators included two blocks of indicators: factorial, reflecting the impact of digital technologies, and productive, consisting of general economic characteristics. The factor block was analyzed, namely each of its four thematic groups of indicators: a) IT infrastructure and access to it; b) the level and direction of use of IT services; c) availability and qualifications of IT specialists; d) information security. The calculation of descriptive statistics showed that all groups (</w:t>
+      </w:r>
+      <w:proofErr w:type="gramStart"/>
+      <w:r>
+        <w:rPr>
+          <w:rFonts w:ascii="Times New Roman" w:hAnsi="Times New Roman" w:cs="Times New Roman"/>
+          <w:sz w:val="24"/>
+          <w:szCs w:val="24"/>
+          <w:lang w:val="en-US"/>
+        </w:rPr>
+        <w:t>with the exception of</w:t>
+      </w:r>
+      <w:proofErr w:type="gramEnd"/>
+      <w:r>
+        <w:rPr>
+          <w:rFonts w:ascii="Times New Roman" w:hAnsi="Times New Roman" w:cs="Times New Roman"/>
+          <w:sz w:val="24"/>
+          <w:szCs w:val="24"/>
+          <w:lang w:val="en-US"/>
+        </w:rPr>
+        <w:t xml:space="preserve"> indicators of the presence and qualifications of IT specialists) are homogeneous; comparison of the values of the arithmetic mean and the median does not make it possible to declare any significant asymmetry in their distribution. Cluster hierarchical analysis was carried out by the Ward method using the </w:t>
       </w:r>
       <w:proofErr w:type="spellStart"/>
       <w:r>
@@ -2306,7 +2354,27 @@
           <w:szCs w:val="24"/>
           <w:lang w:val="en-US"/>
         </w:rPr>
-        <w:t xml:space="preserve"> metric, which made it possible to obtain two approximately equal in size industry clusters and one mono-cluster, consisting of a type of activity in the field of information and communication. The resulting, in fact, typological grouping, however, could not unequivocally answer the question of the priority of some industries over others in the digital transformation of their constituent organizations. To solve this problem, an integral indicator was developed, which included the most significant indicators of each of the groups (selected by experts). As a result of calculating the values of this integral indicator on the basis of the arithmetic weighted average, a ranked series was obtained, transformed into a grouping, the leader of which is activities in the field of information and communications, the outsider is agriculture. An analysis of this grouping made it possible to draw a very interesting conclusion: in general, there is a clear trend or dependence in the analyzed set of types of economic activity - the closer the industry is to the sphere of material production, the lower the value of the integral indicator characteristic of it, i.e., the assessment of the level of digital transformation. </w:t>
+        <w:t xml:space="preserve"> metric, which made it possible to obtain two approximately equal in size industry clusters and one mono-cluster, consisting of a type of activity in the field of information and communication. The resulting, in fact, typological grouping, however, could not unequivocally answer the question of the priority of some industries over others in the digital transformation of their constituent organizations. To solve this problem, an integral indicator was developed, which included the most significant indicators of each of the groups (selected by experts). As a result of calculating the values of this integral indicator </w:t>
+      </w:r>
+      <w:proofErr w:type="gramStart"/>
+      <w:r>
+        <w:rPr>
+          <w:rFonts w:ascii="Times New Roman" w:hAnsi="Times New Roman" w:cs="Times New Roman"/>
+          <w:sz w:val="24"/>
+          <w:szCs w:val="24"/>
+          <w:lang w:val="en-US"/>
+        </w:rPr>
+        <w:t>on the basis of</w:t>
+      </w:r>
+      <w:proofErr w:type="gramEnd"/>
+      <w:r>
+        <w:rPr>
+          <w:rFonts w:ascii="Times New Roman" w:hAnsi="Times New Roman" w:cs="Times New Roman"/>
+          <w:sz w:val="24"/>
+          <w:szCs w:val="24"/>
+          <w:lang w:val="en-US"/>
+        </w:rPr>
+        <w:t xml:space="preserve"> the arithmetic weighted average, a ranked series was obtained, transformed into a grouping, the leader of which is activities in the field of information and communications, the outsider is agriculture. An analysis of this grouping made it possible to draw a very interesting conclusion: in general, there is a clear trend or dependence in the analyzed set of types of economic activity - the closer the industry is to the sphere of material production, the lower the value of the integral indicator characteristic of it, i.e., the assessment of the level of digital transformation. </w:t>
       </w:r>
     </w:p>
     <w:p>
@@ -2550,7 +2618,15 @@
           <w:sz w:val="24"/>
           <w:szCs w:val="24"/>
         </w:rPr>
-        <w:t xml:space="preserve">Развитие информационно-коммуникационных технологий (ИКТ), более известных сегодня как «цифровые», оказывает принципиальное, качественное влияние на тренды и интенсивность социально-экономических процессов в странах, регионах и мире в целом. Экономические и общественные отношения постепенно перемещаются в виртуальное пространство, что позволяет нивелировать преграды физических расстояний и государственных границ, снижать транзакционные издержки и кратно расширять целевую аудиторию. Тотальный характер этих процессов неизбежно сделал их предметом исследования со стороны научного сообщества (социологов, экономистов, статистиков </w:t>
+        <w:t xml:space="preserve">Развитие информационно-коммуникационных технологий (ИКТ), более известных сегодня как «цифровые», оказывает принципиальное, качественное влияние на тренды и интенсивность социально-экономических процессов в странах, регионах и мире в целом. </w:t>
+      </w:r>
+      <w:r>
+        <w:rPr>
+          <w:rFonts w:ascii="Times New Roman" w:hAnsi="Times New Roman" w:cs="Times New Roman"/>
+          <w:sz w:val="24"/>
+          <w:szCs w:val="24"/>
+        </w:rPr>
+        <w:t>Интенсификация и реинжиниринг бизнес-процессов и инновационный сдвиг бизнес-модели на микроуровне, переход экономики в целом из традиционного, «аналогового» состояния в цифровой формат на макроуровне – все это обеспечивают так называемые сквозные технологии: искусственный интеллект, большие данные, 5</w:t>
       </w:r>
       <w:r>
         <w:rPr>
@@ -2559,15 +2635,23 @@
           <w:szCs w:val="24"/>
           <w:lang w:val="en-US"/>
         </w:rPr>
-        <w:t>etc</w:t>
-      </w:r>
-      <w:r>
-        <w:rPr>
-          <w:rFonts w:ascii="Times New Roman" w:hAnsi="Times New Roman" w:cs="Times New Roman"/>
-          <w:sz w:val="24"/>
-          <w:szCs w:val="24"/>
-        </w:rPr>
-        <w:t>.). Актуальными стали поиск подходов к изучению и разработке методики оценки и анализа трансформации в цифровой формат протекающих в обществе и экономике процессов.</w:t>
+        <w:t>G</w:t>
+      </w:r>
+      <w:r>
+        <w:rPr>
+          <w:rFonts w:ascii="Times New Roman" w:hAnsi="Times New Roman" w:cs="Times New Roman"/>
+          <w:sz w:val="24"/>
+          <w:szCs w:val="24"/>
+        </w:rPr>
+        <w:t>, блокчейн, виртуальная и дополненная реальность…</w:t>
+      </w:r>
+      <w:r>
+        <w:rPr>
+          <w:rFonts w:ascii="Times New Roman" w:hAnsi="Times New Roman" w:cs="Times New Roman"/>
+          <w:sz w:val="24"/>
+          <w:szCs w:val="24"/>
+        </w:rPr>
+        <w:t xml:space="preserve"> </w:t>
       </w:r>
     </w:p>
     <w:p>
@@ -2588,7 +2672,64 @@
           <w:sz w:val="24"/>
           <w:szCs w:val="24"/>
         </w:rPr>
-        <w:t xml:space="preserve">В настоящее время с целью описания таких процессов в широкий оборот введен ряд терминов, таких, например, как «информатизация», «цифровизация», «цифровая трансформация». Последнее (и наиболее зрелое понятие из перечисленных), по мнению ряда отечественных научных специалистов в этой области, представляет собой «качественные изменения в бизнес-процессах или способах осуществления экономической деятельности (бизнес-моделях) в результате внедрения цифровых технологий, приводящие к значительным социально-экономическим эффектам» [4; 15]. </w:t>
+        <w:t xml:space="preserve">Экономические и общественные отношения постепенно перемещаются в виртуальное пространство, что позволяет нивелировать преграды физических расстояний и государственных границ, снижать транзакционные издержки и кратно расширять целевую аудиторию. Тотальный характер этих процессов неизбежно сделал их предметом исследования со стороны научного сообщества (социологов, экономистов, статистиков </w:t>
+      </w:r>
+      <w:r>
+        <w:rPr>
+          <w:rFonts w:ascii="Times New Roman" w:hAnsi="Times New Roman" w:cs="Times New Roman"/>
+          <w:sz w:val="24"/>
+          <w:szCs w:val="24"/>
+          <w:lang w:val="en-US"/>
+        </w:rPr>
+        <w:t>etc</w:t>
+      </w:r>
+      <w:r>
+        <w:rPr>
+          <w:rFonts w:ascii="Times New Roman" w:hAnsi="Times New Roman" w:cs="Times New Roman"/>
+          <w:sz w:val="24"/>
+          <w:szCs w:val="24"/>
+        </w:rPr>
+        <w:t xml:space="preserve">.). Актуальными стали поиск подходов к изучению и разработке </w:t>
+      </w:r>
+      <w:r>
+        <w:rPr>
+          <w:rFonts w:ascii="Times New Roman" w:hAnsi="Times New Roman" w:cs="Times New Roman"/>
+          <w:sz w:val="24"/>
+          <w:szCs w:val="24"/>
+        </w:rPr>
+        <w:t xml:space="preserve">новых и проверки на прочность существующих </w:t>
+      </w:r>
+      <w:r>
+        <w:rPr>
+          <w:rFonts w:ascii="Times New Roman" w:hAnsi="Times New Roman" w:cs="Times New Roman"/>
+          <w:sz w:val="24"/>
+          <w:szCs w:val="24"/>
+        </w:rPr>
+        <w:t>методик оценки и анализа трансформации в цифровой формат экономи</w:t>
+      </w:r>
+      <w:r>
+        <w:rPr>
+          <w:rFonts w:ascii="Times New Roman" w:hAnsi="Times New Roman" w:cs="Times New Roman"/>
+          <w:sz w:val="24"/>
+          <w:szCs w:val="24"/>
+        </w:rPr>
+        <w:t xml:space="preserve">ческих </w:t>
+      </w:r>
+      <w:r>
+        <w:rPr>
+          <w:rFonts w:ascii="Times New Roman" w:hAnsi="Times New Roman" w:cs="Times New Roman"/>
+          <w:sz w:val="24"/>
+          <w:szCs w:val="24"/>
+        </w:rPr>
+        <w:t>процессов</w:t>
+      </w:r>
+      <w:r>
+        <w:rPr>
+          <w:rFonts w:ascii="Times New Roman" w:hAnsi="Times New Roman" w:cs="Times New Roman"/>
+          <w:sz w:val="24"/>
+          <w:szCs w:val="24"/>
+        </w:rPr>
+        <w:t>.</w:t>
       </w:r>
     </w:p>
     <w:p>
@@ -2609,7 +2750,172 @@
           <w:sz w:val="24"/>
           <w:szCs w:val="24"/>
         </w:rPr>
-        <w:t>Цифровая трансформация экономики как совокупность социально-экономических эффектов на базисе информационно-коммуникационных (цифровых) технологий объективно носит четко выраженный характер отраслевой дифференциации, что является следствием особенностей технологических процессов. В этой связи цель настоящего анализа заключается в выявлении этих различий, описании их особенностей и, в итоге, типологической группировке видов экономической деятельности (как формально именуются отрасли в отечественной статистике) по характеру присущих им процессов цифровой трансформации.</w:t>
+        <w:t>В настоящее время с целью описания таких процессов в широкий оборот введен ряд терминов, таких, например, как «информатизация», «цифровизация», «цифровая трансформация». Последнее (и наиболее зрелое понятие из перечисленных), по мнению ряда отечественных научных специалистов в этой области, представляет собой «качественные изменения в бизнес-процессах или способах осуществления экономической деятельности (бизнес-моделях) в результате внедрения цифровых технологий, приводящие к значительным социально-экономическим эффектам» [</w:t>
+      </w:r>
+      <w:r>
+        <w:rPr>
+          <w:rFonts w:ascii="Times New Roman" w:hAnsi="Times New Roman" w:cs="Times New Roman"/>
+          <w:sz w:val="24"/>
+          <w:szCs w:val="24"/>
+        </w:rPr>
+        <w:t>1</w:t>
+      </w:r>
+      <w:r>
+        <w:rPr>
+          <w:rFonts w:ascii="Times New Roman" w:hAnsi="Times New Roman" w:cs="Times New Roman"/>
+          <w:sz w:val="24"/>
+          <w:szCs w:val="24"/>
+        </w:rPr>
+        <w:t xml:space="preserve">; 15]. </w:t>
+      </w:r>
+      <w:r>
+        <w:rPr>
+          <w:rFonts w:ascii="Times New Roman" w:hAnsi="Times New Roman" w:cs="Times New Roman"/>
+          <w:sz w:val="24"/>
+          <w:szCs w:val="24"/>
+        </w:rPr>
+        <w:t xml:space="preserve">Конечной целью этого процесса </w:t>
+      </w:r>
+      <w:r>
+        <w:rPr>
+          <w:rFonts w:ascii="Times New Roman" w:hAnsi="Times New Roman" w:cs="Times New Roman"/>
+          <w:sz w:val="24"/>
+          <w:szCs w:val="24"/>
+        </w:rPr>
+        <w:t>ставится</w:t>
+      </w:r>
+      <w:r>
+        <w:rPr>
+          <w:rFonts w:ascii="Times New Roman" w:hAnsi="Times New Roman" w:cs="Times New Roman"/>
+          <w:sz w:val="24"/>
+          <w:szCs w:val="24"/>
+        </w:rPr>
+        <w:t xml:space="preserve"> создание цифровой экономики, а именно, «</w:t>
+      </w:r>
+      <w:r>
+        <w:rPr>
+          <w:rFonts w:ascii="Times New Roman" w:hAnsi="Times New Roman" w:cs="Times New Roman"/>
+          <w:sz w:val="24"/>
+          <w:szCs w:val="24"/>
+        </w:rPr>
+        <w:t>хозяйственной деятельности, в которой ключевым фактором производства являются данные в цифровом виде, обработка больших объемов и использование результатов анализа которых … позволяют существенно повысить эффективность различных видов производств…</w:t>
+      </w:r>
+      <w:r>
+        <w:rPr>
+          <w:rFonts w:ascii="Times New Roman" w:hAnsi="Times New Roman" w:cs="Times New Roman"/>
+          <w:sz w:val="24"/>
+          <w:szCs w:val="24"/>
+        </w:rPr>
+        <w:t xml:space="preserve">» </w:t>
+      </w:r>
+      <w:r>
+        <w:rPr>
+          <w:rFonts w:ascii="Times New Roman" w:hAnsi="Times New Roman" w:cs="Times New Roman"/>
+          <w:sz w:val="24"/>
+          <w:szCs w:val="24"/>
+        </w:rPr>
+        <w:t>[</w:t>
+      </w:r>
+      <w:r>
+        <w:rPr>
+          <w:rFonts w:ascii="Times New Roman" w:hAnsi="Times New Roman" w:cs="Times New Roman"/>
+          <w:sz w:val="24"/>
+          <w:szCs w:val="24"/>
+        </w:rPr>
+        <w:t>2</w:t>
+      </w:r>
+      <w:r>
+        <w:rPr>
+          <w:rFonts w:ascii="Times New Roman" w:hAnsi="Times New Roman" w:cs="Times New Roman"/>
+          <w:sz w:val="24"/>
+          <w:szCs w:val="24"/>
+        </w:rPr>
+        <w:t>]</w:t>
+      </w:r>
+      <w:r>
+        <w:rPr>
+          <w:rFonts w:ascii="Times New Roman" w:hAnsi="Times New Roman" w:cs="Times New Roman"/>
+          <w:sz w:val="24"/>
+          <w:szCs w:val="24"/>
+        </w:rPr>
+        <w:t>.</w:t>
+      </w:r>
+      <w:r>
+        <w:rPr>
+          <w:rFonts w:ascii="Times New Roman" w:hAnsi="Times New Roman" w:cs="Times New Roman"/>
+          <w:sz w:val="24"/>
+          <w:szCs w:val="24"/>
+        </w:rPr>
+        <w:t xml:space="preserve"> </w:t>
+      </w:r>
+    </w:p>
+    <w:p>
+      <w:pPr>
+        <w:spacing w:line="240" w:lineRule="auto"/>
+        <w:ind w:firstLine="709"/>
+        <w:contextualSpacing/>
+        <w:jc w:val="both"/>
+        <w:rPr>
+          <w:rFonts w:ascii="Times New Roman" w:hAnsi="Times New Roman" w:cs="Times New Roman"/>
+          <w:sz w:val="24"/>
+          <w:szCs w:val="24"/>
+        </w:rPr>
+      </w:pPr>
+      <w:r>
+        <w:rPr>
+          <w:rFonts w:ascii="Times New Roman" w:hAnsi="Times New Roman" w:cs="Times New Roman"/>
+          <w:sz w:val="24"/>
+          <w:szCs w:val="24"/>
+        </w:rPr>
+        <w:t xml:space="preserve">Цифровая трансформация экономики как совокупность социально-экономических эффектов на базисе информационно-коммуникационных (цифровых) технологий объективно носит четко выраженный характер отраслевой дифференциации, что является следствием особенностей технологических процессов. В этой связи </w:t>
+      </w:r>
+      <w:r>
+        <w:rPr>
+          <w:rFonts w:ascii="Times New Roman" w:hAnsi="Times New Roman" w:cs="Times New Roman"/>
+          <w:sz w:val="24"/>
+          <w:szCs w:val="24"/>
+        </w:rPr>
+        <w:t xml:space="preserve">научная </w:t>
+      </w:r>
+      <w:r>
+        <w:rPr>
+          <w:rFonts w:ascii="Times New Roman" w:hAnsi="Times New Roman" w:cs="Times New Roman"/>
+          <w:sz w:val="24"/>
+          <w:szCs w:val="24"/>
+        </w:rPr>
+        <w:t>цель настоящего анализа</w:t>
+      </w:r>
+      <w:r>
+        <w:rPr>
+          <w:rFonts w:ascii="Times New Roman" w:hAnsi="Times New Roman" w:cs="Times New Roman"/>
+          <w:sz w:val="24"/>
+          <w:szCs w:val="24"/>
+        </w:rPr>
+        <w:t xml:space="preserve"> </w:t>
+      </w:r>
+      <w:r>
+        <w:rPr>
+          <w:rFonts w:ascii="Times New Roman" w:hAnsi="Times New Roman" w:cs="Times New Roman"/>
+          <w:sz w:val="24"/>
+          <w:szCs w:val="24"/>
+        </w:rPr>
+        <w:t>заключается</w:t>
+      </w:r>
+      <w:r>
+        <w:rPr>
+          <w:rFonts w:ascii="Times New Roman" w:hAnsi="Times New Roman" w:cs="Times New Roman"/>
+          <w:sz w:val="24"/>
+          <w:szCs w:val="24"/>
+        </w:rPr>
+        <w:t xml:space="preserve"> в </w:t>
+      </w:r>
+      <w:r>
+        <w:rPr>
+          <w:rFonts w:ascii="Times New Roman" w:hAnsi="Times New Roman" w:cs="Times New Roman"/>
+          <w:sz w:val="24"/>
+          <w:szCs w:val="24"/>
+        </w:rPr>
+        <w:t>выявлении этих различий, описании их особенностей и, в итоге, типологической группировке видов экономической деятельности (как формально именуются отрасли в отечественной статистике) по характеру присущих им процессов цифровой трансформации.</w:t>
       </w:r>
     </w:p>
     <w:p>
@@ -2681,7 +2987,161 @@
           <w:sz w:val="24"/>
           <w:szCs w:val="24"/>
         </w:rPr>
-        <w:t xml:space="preserve">Прежде всего, следовало определиться с информационными источниками – в настоящем случае фактические данные для анализа представлены Федеральной службой государственной статистики (по состоянию на 2019 год и далее): после уплощения двухуровневой структуры совокупности видов экономической деятельности (общее значение, а также значения по предпринимательскому сектору и социальной сфере), публикуемой в сборниках Росстата [1,3], объем конечной совокупности составил 18 единиц (сельское хозяйство, добыча полезных ископаемых, обрабатывающие производства и т.д.). Инструментарием для проведения расчетов в процессе анализа послужили программа для работы с электронными таблицами </w:t>
+        <w:t>И</w:t>
+      </w:r>
+      <w:r>
+        <w:rPr>
+          <w:rFonts w:ascii="Times New Roman" w:hAnsi="Times New Roman" w:cs="Times New Roman"/>
+          <w:sz w:val="24"/>
+          <w:szCs w:val="24"/>
+        </w:rPr>
+        <w:t xml:space="preserve">нформационными источниками </w:t>
+      </w:r>
+      <w:r>
+        <w:rPr>
+          <w:rFonts w:ascii="Times New Roman" w:hAnsi="Times New Roman" w:cs="Times New Roman"/>
+          <w:sz w:val="24"/>
+          <w:szCs w:val="24"/>
+        </w:rPr>
+        <w:t>получения данных для анализа послужили статистические сборники, публикуемые</w:t>
+      </w:r>
+      <w:r>
+        <w:rPr>
+          <w:rFonts w:ascii="Times New Roman" w:hAnsi="Times New Roman" w:cs="Times New Roman"/>
+          <w:sz w:val="24"/>
+          <w:szCs w:val="24"/>
+        </w:rPr>
+        <w:t xml:space="preserve"> Федеральной службой государственной статистики</w:t>
+      </w:r>
+      <w:r>
+        <w:rPr>
+          <w:rFonts w:ascii="Times New Roman" w:hAnsi="Times New Roman" w:cs="Times New Roman"/>
+          <w:sz w:val="24"/>
+          <w:szCs w:val="24"/>
+        </w:rPr>
+        <w:t>, в ряде случаев подготовленны</w:t>
+      </w:r>
+      <w:r>
+        <w:rPr>
+          <w:rFonts w:ascii="Times New Roman" w:hAnsi="Times New Roman" w:cs="Times New Roman"/>
+          <w:sz w:val="24"/>
+          <w:szCs w:val="24"/>
+        </w:rPr>
+        <w:t>е</w:t>
+      </w:r>
+      <w:r>
+        <w:rPr>
+          <w:rFonts w:ascii="Times New Roman" w:hAnsi="Times New Roman" w:cs="Times New Roman"/>
+          <w:sz w:val="24"/>
+          <w:szCs w:val="24"/>
+        </w:rPr>
+        <w:t xml:space="preserve"> совместно с НИУ Высшая школа экономики, содержащие данные </w:t>
+      </w:r>
+      <w:r>
+        <w:rPr>
+          <w:rFonts w:ascii="Times New Roman" w:hAnsi="Times New Roman" w:cs="Times New Roman"/>
+          <w:sz w:val="24"/>
+          <w:szCs w:val="24"/>
+        </w:rPr>
+        <w:t>по состоянию на 2019 год и далее</w:t>
+      </w:r>
+      <w:r>
+        <w:rPr>
+          <w:rFonts w:ascii="Times New Roman" w:hAnsi="Times New Roman" w:cs="Times New Roman"/>
+          <w:sz w:val="24"/>
+          <w:szCs w:val="24"/>
+        </w:rPr>
+        <w:t xml:space="preserve"> </w:t>
+      </w:r>
+      <w:r>
+        <w:rPr>
+          <w:rFonts w:ascii="Times New Roman" w:hAnsi="Times New Roman" w:cs="Times New Roman"/>
+          <w:sz w:val="24"/>
+          <w:szCs w:val="24"/>
+        </w:rPr>
+        <w:t>[</w:t>
+      </w:r>
+      <w:r>
+        <w:rPr>
+          <w:rFonts w:ascii="Times New Roman" w:hAnsi="Times New Roman" w:cs="Times New Roman"/>
+          <w:sz w:val="24"/>
+          <w:szCs w:val="24"/>
+        </w:rPr>
+        <w:t>3–6</w:t>
+      </w:r>
+      <w:r>
+        <w:rPr>
+          <w:rFonts w:ascii="Times New Roman" w:hAnsi="Times New Roman" w:cs="Times New Roman"/>
+          <w:sz w:val="24"/>
+          <w:szCs w:val="24"/>
+        </w:rPr>
+        <w:t>]</w:t>
+      </w:r>
+      <w:r>
+        <w:rPr>
+          <w:rFonts w:ascii="Times New Roman" w:hAnsi="Times New Roman" w:cs="Times New Roman"/>
+          <w:sz w:val="24"/>
+          <w:szCs w:val="24"/>
+        </w:rPr>
+        <w:t>. П</w:t>
+      </w:r>
+      <w:r>
+        <w:rPr>
+          <w:rFonts w:ascii="Times New Roman" w:hAnsi="Times New Roman" w:cs="Times New Roman"/>
+          <w:sz w:val="24"/>
+          <w:szCs w:val="24"/>
+        </w:rPr>
+        <w:t xml:space="preserve">осле уплощения двухуровневой структуры </w:t>
+      </w:r>
+      <w:r>
+        <w:rPr>
+          <w:rFonts w:ascii="Times New Roman" w:hAnsi="Times New Roman" w:cs="Times New Roman"/>
+          <w:sz w:val="24"/>
+          <w:szCs w:val="24"/>
+        </w:rPr>
+        <w:t xml:space="preserve">данных по </w:t>
+      </w:r>
+      <w:r>
+        <w:rPr>
+          <w:rFonts w:ascii="Times New Roman" w:hAnsi="Times New Roman" w:cs="Times New Roman"/>
+          <w:sz w:val="24"/>
+          <w:szCs w:val="24"/>
+        </w:rPr>
+        <w:t xml:space="preserve">совокупности видов экономической деятельности (общее значение, а также значения по предпринимательскому сектору и социальной сфере) объем </w:t>
+      </w:r>
+      <w:r>
+        <w:rPr>
+          <w:rFonts w:ascii="Times New Roman" w:hAnsi="Times New Roman" w:cs="Times New Roman"/>
+          <w:sz w:val="24"/>
+          <w:szCs w:val="24"/>
+        </w:rPr>
+        <w:t>подготовленной для анализа</w:t>
+      </w:r>
+      <w:r>
+        <w:rPr>
+          <w:rFonts w:ascii="Times New Roman" w:hAnsi="Times New Roman" w:cs="Times New Roman"/>
+          <w:sz w:val="24"/>
+          <w:szCs w:val="24"/>
+        </w:rPr>
+        <w:t xml:space="preserve"> совокупности составил 18 единиц (сельское хозяйство, добыча полезных ископаемых, обрабатывающие производства и </w:t>
+      </w:r>
+      <w:proofErr w:type="gramStart"/>
+      <w:r>
+        <w:rPr>
+          <w:rFonts w:ascii="Times New Roman" w:hAnsi="Times New Roman" w:cs="Times New Roman"/>
+          <w:sz w:val="24"/>
+          <w:szCs w:val="24"/>
+        </w:rPr>
+        <w:t>т.д.</w:t>
+      </w:r>
+      <w:proofErr w:type="gramEnd"/>
+      <w:r>
+        <w:rPr>
+          <w:rFonts w:ascii="Times New Roman" w:hAnsi="Times New Roman" w:cs="Times New Roman"/>
+          <w:sz w:val="24"/>
+          <w:szCs w:val="24"/>
+        </w:rPr>
+        <w:t xml:space="preserve">). Инструментарием для проведения расчетов в процессе анализа послужили программа для работы с электронными таблицами </w:t>
       </w:r>
       <w:r>
         <w:rPr>
@@ -2838,16 +3298,8 @@
           <w:sz w:val="24"/>
           <w:szCs w:val="24"/>
         </w:rPr>
-        <w:t xml:space="preserve">Современная статистическая наука обладает широким спектром методов для оценки и анализа явлений и процессов практически любой природы как в случае пространственных, так и временных выборок. В настоящем исследовании представлялось верным использовать традиционный подход к выбору методов: во-первых, построение системы статистических показателей; во-вторых, применение дескриптивной (описательной) статистики; в-третьих, типологизация с помощью применения многомерных статистических методов Наконец, традиционная для социально-экономической статистики разработка методики расчета некоего обобщающего (интегрального) показателя, способного объединить в себе отдельные индикаторы, </w:t>
-      </w:r>
-      <w:r>
-        <w:rPr>
-          <w:rFonts w:ascii="Times New Roman" w:hAnsi="Times New Roman" w:cs="Times New Roman"/>
-          <w:sz w:val="24"/>
-          <w:szCs w:val="24"/>
-        </w:rPr>
         <w:lastRenderedPageBreak/>
-        <w:t>непосредственно несопоставимые между собой, и упорядочить единицы изучаемой совокупности по степени развитости анализируемого явления.</w:t>
+        <w:t>Современная статистическая наука обладает широким спектром методов для оценки и анализа явлений и процессов практически любой природы как в случае пространственных, так и временных выборок. В настоящем исследовании представлялось верным использовать традиционный подход к выбору методов: во-первых, построение системы статистических показателей; во-вторых, применение дескриптивной (описательной) статистики; в-третьих, типологизация с помощью применения многомерных статистических методов Наконец, традиционная для социально-экономической статистики разработка методики расчета обобщающего (интегрального) показателя, способного объединить в себе отдельные индикаторы, непосредственно несопоставимые между собой, и упорядочить единицы изучаемой совокупности по степени развитости анализируемого явления.</w:t>
       </w:r>
     </w:p>
     <w:p>
@@ -2935,7 +3387,23 @@
           <w:sz w:val="24"/>
           <w:szCs w:val="24"/>
         </w:rPr>
-        <w:t xml:space="preserve">ис. 1), факторный блок которой включил, в рамках проводимого анализа, четыре группы показателей, что охватывает, по мнению автора, все основные аспекты цифровой трансформации – от средств производства и до использования квалифицированного труда Показатели результативного блока  в состав анализируемых индикаторов не вошли, но сам блок был подвергнут качественному анализу, позволившему выявить его структуру и очертить границы изучаемых социально-экономических явлений и процессов. </w:t>
+        <w:t>ис. 1), факторный блок которой включил, в рамках проводимого анализа, четыре группы показателей, что охватывает, по мнению автора, все основные аспекты цифровой трансформации – от средств производства и до использования квалифицированного труда</w:t>
+      </w:r>
+      <w:r>
+        <w:rPr>
+          <w:rFonts w:ascii="Times New Roman" w:hAnsi="Times New Roman" w:cs="Times New Roman"/>
+          <w:sz w:val="24"/>
+          <w:szCs w:val="24"/>
+        </w:rPr>
+        <w:t>.</w:t>
+      </w:r>
+      <w:r>
+        <w:rPr>
+          <w:rFonts w:ascii="Times New Roman" w:hAnsi="Times New Roman" w:cs="Times New Roman"/>
+          <w:sz w:val="24"/>
+          <w:szCs w:val="24"/>
+        </w:rPr>
+        <w:t xml:space="preserve"> Показатели результативного блока  в состав анализируемых индикаторов не вошли, но сам блок был подвергнут качественному анализу, позволившему выявить его структуру и очертить границы изучаемых социально-экономических явлений и процессов. </w:t>
       </w:r>
     </w:p>
     <w:p>
@@ -4053,7 +4521,7 @@
           <w:sz w:val="24"/>
           <w:szCs w:val="24"/>
         </w:rPr>
-        <w:t>Сформированная система статистических показателей позволила построить ряд статистических таблиц. Эти таблицы (</w:t>
+        <w:t>Сформированная система статистических показателей позволила построить ряд статистических таблиц (</w:t>
       </w:r>
       <w:r>
         <w:rPr>
@@ -4085,7 +4553,39 @@
           <w:sz w:val="24"/>
           <w:szCs w:val="24"/>
         </w:rPr>
-        <w:t xml:space="preserve">1 – 4) содержат результаты расчета ряда дескриптивных статистик, характеризующих границы значений индикаторов по выделенным направлениям оценки процесса цифровой трансформации, а также их среднее и медиану – сравнение этих статистик позволяет оценить направление и в некотором роде степень асимметрии распределения совокупности (в предположении, что мы имеем дело с распределением, близким к нормальному, т. е. одномодальным, симметричным и монотонно убывающим к концам). Еще одной важной статистической характеристикой здесь является коэффициент вариации, отражающий степень неоднородности изучаемой совокупности. При его значении, превышающем 33 процента, как известно, принято считать, что единицы такой совокупности кардинально отличаются друг от друга по </w:t>
+        <w:t>1–4)</w:t>
+      </w:r>
+      <w:r>
+        <w:rPr>
+          <w:rFonts w:ascii="Times New Roman" w:hAnsi="Times New Roman" w:cs="Times New Roman"/>
+          <w:sz w:val="24"/>
+          <w:szCs w:val="24"/>
+        </w:rPr>
+        <w:t>. Здесь</w:t>
+      </w:r>
+      <w:r>
+        <w:rPr>
+          <w:rFonts w:ascii="Times New Roman" w:hAnsi="Times New Roman" w:cs="Times New Roman"/>
+          <w:sz w:val="24"/>
+          <w:szCs w:val="24"/>
+        </w:rPr>
+        <w:t xml:space="preserve"> </w:t>
+      </w:r>
+      <w:r>
+        <w:rPr>
+          <w:rFonts w:ascii="Times New Roman" w:hAnsi="Times New Roman" w:cs="Times New Roman"/>
+          <w:sz w:val="24"/>
+          <w:szCs w:val="24"/>
+        </w:rPr>
+        <w:t>представлены</w:t>
+      </w:r>
+      <w:r>
+        <w:rPr>
+          <w:rFonts w:ascii="Times New Roman" w:hAnsi="Times New Roman" w:cs="Times New Roman"/>
+          <w:sz w:val="24"/>
+          <w:szCs w:val="24"/>
+        </w:rPr>
+        <w:t xml:space="preserve"> результаты расчета ряда дескриптивных статистик, характеризующих границы значений индикаторов по </w:t>
       </w:r>
       <w:r>
         <w:rPr>
@@ -4094,7 +4594,7 @@
           <w:szCs w:val="24"/>
         </w:rPr>
         <w:lastRenderedPageBreak/>
-        <w:t>величине измеряемого признака, и значит, оценивать такую совокупность, как единое целое надо с осторожностью.</w:t>
+        <w:t>выделенным направлениям оценки процесса цифровой трансформации, а также их среднее и медиану – сравнение этих статистик позволяет оценить направление и в некотором роде степень асимметрии распределения совокупности (в предположении, что мы имеем дело с распределением, близким к нормальному, т. е. одномодальным, симметричным и монотонно убывающим к концам). Еще одной важной статистической характеристикой здесь является коэффициент вариации, отражающий степень неоднородности изучаемой совокупности. При его значении, превышающем 33 процента, как известно, принято считать, что единицы такой совокупности кардинально отличаются друг от друга по величине измеряемого признака, и значит, оценивать такую совокупность, как единое целое надо с осторожностью.</w:t>
       </w:r>
     </w:p>
     <w:p>
@@ -4131,7 +4631,7 @@
           <w:sz w:val="24"/>
           <w:szCs w:val="24"/>
         </w:rPr>
-        <w:t xml:space="preserve"> 3). Напротив, самой однородной – группа индикаторов использования индикаторов средств защиты информации (</w:t>
+        <w:t xml:space="preserve"> 3). Напротив, самой однородной – группа индикаторов использования средств защиты информации (</w:t>
       </w:r>
       <w:r>
         <w:rPr>
@@ -4221,7 +4721,87 @@
           <w:sz w:val="24"/>
           <w:szCs w:val="24"/>
         </w:rPr>
-        <w:t>Сравнение значений среднего арифметического и медианы по отдельным индикаторам показало, что во всех группах, кроме показателей наличия и квалификации специалистов, различие вышеуказанных характеристик весьма невысоко, и значение среднего здесь может считаться вполне надежным. В случае группы индикаторов специалистов более следует полагаться на медиану, как на робастную (устойчивую к статистическим выбросам и неоднородности) характеристику центров распределения (возможно, следует напомнить, что медиана разбивает совокупность на две равные части, одна из которых характеризуется значениями признака не выше медианного, а другая – не ниже).</w:t>
+        <w:t>Сравнение значений среднего арифметического и медианы по отдельным индикаторам показало, что во всех группах, кроме показателей наличия и квалификации специалистов, различие вышеуказанных характеристик весьма невысоко, и значение среднего здесь может считаться вполне надежным. В случае группы индикаторов</w:t>
+      </w:r>
+      <w:r>
+        <w:rPr>
+          <w:rFonts w:ascii="Times New Roman" w:hAnsi="Times New Roman" w:cs="Times New Roman"/>
+          <w:sz w:val="24"/>
+          <w:szCs w:val="24"/>
+        </w:rPr>
+        <w:t>, характеризующих</w:t>
+      </w:r>
+      <w:r>
+        <w:rPr>
+          <w:rFonts w:ascii="Times New Roman" w:hAnsi="Times New Roman" w:cs="Times New Roman"/>
+          <w:sz w:val="24"/>
+          <w:szCs w:val="24"/>
+        </w:rPr>
+        <w:t xml:space="preserve"> </w:t>
+      </w:r>
+      <w:r>
+        <w:rPr>
+          <w:rFonts w:ascii="Times New Roman" w:hAnsi="Times New Roman" w:cs="Times New Roman"/>
+          <w:sz w:val="24"/>
+          <w:szCs w:val="24"/>
+        </w:rPr>
+        <w:t>ИТ-</w:t>
+      </w:r>
+      <w:r>
+        <w:rPr>
+          <w:rFonts w:ascii="Times New Roman" w:hAnsi="Times New Roman" w:cs="Times New Roman"/>
+          <w:sz w:val="24"/>
+          <w:szCs w:val="24"/>
+        </w:rPr>
+        <w:t>специалистов</w:t>
+      </w:r>
+      <w:r>
+        <w:rPr>
+          <w:rFonts w:ascii="Times New Roman" w:hAnsi="Times New Roman" w:cs="Times New Roman"/>
+          <w:sz w:val="24"/>
+          <w:szCs w:val="24"/>
+        </w:rPr>
+        <w:t>,</w:t>
+      </w:r>
+      <w:r>
+        <w:rPr>
+          <w:rFonts w:ascii="Times New Roman" w:hAnsi="Times New Roman" w:cs="Times New Roman"/>
+          <w:sz w:val="24"/>
+          <w:szCs w:val="24"/>
+        </w:rPr>
+        <w:t xml:space="preserve"> более следует полагаться на медиану, как на робастную (устойчивую к статистическим выбросам и неоднородности) характеристику центров распределения</w:t>
+      </w:r>
+      <w:r>
+        <w:rPr>
+          <w:rFonts w:ascii="Times New Roman" w:hAnsi="Times New Roman" w:cs="Times New Roman"/>
+          <w:sz w:val="24"/>
+          <w:szCs w:val="24"/>
+        </w:rPr>
+        <w:t>,</w:t>
+      </w:r>
+      <w:r>
+        <w:rPr>
+          <w:rFonts w:ascii="Times New Roman" w:hAnsi="Times New Roman" w:cs="Times New Roman"/>
+          <w:sz w:val="24"/>
+          <w:szCs w:val="24"/>
+        </w:rPr>
+        <w:t xml:space="preserve"> разбива</w:t>
+      </w:r>
+      <w:r>
+        <w:rPr>
+          <w:rFonts w:ascii="Times New Roman" w:hAnsi="Times New Roman" w:cs="Times New Roman"/>
+          <w:sz w:val="24"/>
+          <w:szCs w:val="24"/>
+        </w:rPr>
+        <w:t>ющую</w:t>
+      </w:r>
+      <w:r>
+        <w:rPr>
+          <w:rFonts w:ascii="Times New Roman" w:hAnsi="Times New Roman" w:cs="Times New Roman"/>
+          <w:sz w:val="24"/>
+          <w:szCs w:val="24"/>
+        </w:rPr>
+        <w:t xml:space="preserve"> совокупность на две равные части, одна из которых характеризуется значениями признака не выше медианного, а другая – не ниже.</w:t>
       </w:r>
     </w:p>
     <w:p>
@@ -4242,73 +4822,24 @@
           <w:sz w:val="24"/>
           <w:szCs w:val="24"/>
         </w:rPr>
-        <w:t>В анализируемой совокупности видов экономической деятельности есть такие из них, что обладают наиболее высокими, близкими к своему верхнему пределу, значениями: например, индикаторы обеспеченности персональными компьютерами (86,5 процента) и фиксированным доступом в интернет (96,0 процента), в том числе широкополосным доступом (93,8 процента), и использования средств электронной цифровой подписи (92,3 процента).</w:t>
-      </w:r>
-    </w:p>
-    <w:p>
-      <w:pPr>
-        <w:spacing w:line="240" w:lineRule="auto"/>
-        <w:ind w:firstLine="709"/>
-        <w:contextualSpacing/>
-        <w:jc w:val="both"/>
-        <w:rPr>
-          <w:rFonts w:ascii="Times New Roman" w:hAnsi="Times New Roman" w:cs="Times New Roman"/>
-          <w:sz w:val="24"/>
-          <w:szCs w:val="24"/>
-        </w:rPr>
-      </w:pPr>
-    </w:p>
-    <w:p>
-      <w:pPr>
-        <w:spacing w:line="240" w:lineRule="auto"/>
-        <w:ind w:firstLine="709"/>
-        <w:contextualSpacing/>
-        <w:jc w:val="both"/>
-        <w:rPr>
-          <w:rFonts w:ascii="Times New Roman" w:hAnsi="Times New Roman" w:cs="Times New Roman"/>
-          <w:sz w:val="24"/>
-          <w:szCs w:val="24"/>
-        </w:rPr>
-      </w:pPr>
-    </w:p>
-    <w:p>
-      <w:pPr>
-        <w:spacing w:line="240" w:lineRule="auto"/>
-        <w:ind w:firstLine="709"/>
-        <w:contextualSpacing/>
-        <w:jc w:val="both"/>
-        <w:rPr>
-          <w:rFonts w:ascii="Times New Roman" w:hAnsi="Times New Roman" w:cs="Times New Roman"/>
-          <w:sz w:val="24"/>
-          <w:szCs w:val="24"/>
-        </w:rPr>
-      </w:pPr>
-    </w:p>
-    <w:p>
-      <w:pPr>
-        <w:spacing w:line="240" w:lineRule="auto"/>
-        <w:ind w:firstLine="709"/>
-        <w:contextualSpacing/>
-        <w:jc w:val="both"/>
-        <w:rPr>
-          <w:rFonts w:ascii="Times New Roman" w:hAnsi="Times New Roman" w:cs="Times New Roman"/>
-          <w:sz w:val="24"/>
-          <w:szCs w:val="24"/>
-        </w:rPr>
-      </w:pPr>
-    </w:p>
-    <w:p>
-      <w:pPr>
-        <w:spacing w:line="240" w:lineRule="auto"/>
-        <w:ind w:firstLine="709"/>
-        <w:contextualSpacing/>
-        <w:jc w:val="both"/>
-        <w:rPr>
-          <w:rFonts w:ascii="Times New Roman" w:hAnsi="Times New Roman" w:cs="Times New Roman"/>
-          <w:sz w:val="24"/>
-          <w:szCs w:val="24"/>
-        </w:rPr>
-      </w:pPr>
+        <w:t xml:space="preserve">В анализируемой совокупности есть </w:t>
+      </w:r>
+      <w:r>
+        <w:rPr>
+          <w:rFonts w:ascii="Times New Roman" w:hAnsi="Times New Roman" w:cs="Times New Roman"/>
+          <w:sz w:val="24"/>
+          <w:szCs w:val="24"/>
+        </w:rPr>
+        <w:t>ряд показателей</w:t>
+      </w:r>
+      <w:r>
+        <w:rPr>
+          <w:rFonts w:ascii="Times New Roman" w:hAnsi="Times New Roman" w:cs="Times New Roman"/>
+          <w:sz w:val="24"/>
+          <w:szCs w:val="24"/>
+        </w:rPr>
+        <w:t>, что обладают наиболее высокими, близкими к своему верхнему пределу, значениями: например, индикаторы обеспеченности персональными компьютерами (86,5 процента) и фиксированным доступом в интернет (96,0 процента), в том числе широкополосным доступом (93,8 процента), и использования средств электронной цифровой подписи (92,3 процента).</w:t>
+      </w:r>
     </w:p>
     <w:p>
       <w:pPr>
@@ -4563,10 +5094,10 @@
                 <w:lang w:eastAsia="en-US"/>
               </w:rPr>
               <w:object w:dxaOrig="220" w:dyaOrig="260" w14:anchorId="7240DD6A">
-                <v:shape id="_x0000_i1025" type="#_x0000_t75" style="width:14pt;height:15.5pt" o:ole="">
+                <v:shape id="_x0000_i1025" type="#_x0000_t75" style="width:13.85pt;height:15.7pt" o:ole="">
                   <v:imagedata r:id="rId6" o:title=""/>
                 </v:shape>
-                <o:OLEObject Type="Embed" ProgID="Equation.3" ShapeID="_x0000_i1025" DrawAspect="Content" ObjectID="_1731844439" r:id="rId7"/>
+                <o:OLEObject Type="Embed" ProgID="Equation.3" ShapeID="_x0000_i1025" DrawAspect="Content" ObjectID="_1731918020" r:id="rId7"/>
               </w:object>
             </w:r>
           </w:p>
@@ -6356,10 +6887,10 @@
                 <w:lang w:eastAsia="en-US"/>
               </w:rPr>
               <w:object w:dxaOrig="220" w:dyaOrig="260" w14:anchorId="5D96FF53">
-                <v:shape id="_x0000_i1026" type="#_x0000_t75" style="width:14pt;height:15.5pt" o:ole="">
+                <v:shape id="_x0000_i1026" type="#_x0000_t75" style="width:13.85pt;height:15.7pt" o:ole="">
                   <v:imagedata r:id="rId6" o:title=""/>
                 </v:shape>
-                <o:OLEObject Type="Embed" ProgID="Equation.3" ShapeID="_x0000_i1026" DrawAspect="Content" ObjectID="_1731844440" r:id="rId8"/>
+                <o:OLEObject Type="Embed" ProgID="Equation.3" ShapeID="_x0000_i1026" DrawAspect="Content" ObjectID="_1731918021" r:id="rId8"/>
               </w:object>
             </w:r>
           </w:p>
@@ -7490,10 +8021,10 @@
                 <w:lang w:eastAsia="en-US"/>
               </w:rPr>
               <w:object w:dxaOrig="220" w:dyaOrig="260" w14:anchorId="04CE086B">
-                <v:shape id="_x0000_i1027" type="#_x0000_t75" style="width:14pt;height:15.5pt" o:ole="">
+                <v:shape id="_x0000_i1027" type="#_x0000_t75" style="width:13.85pt;height:15.7pt" o:ole="">
                   <v:imagedata r:id="rId6" o:title=""/>
                 </v:shape>
-                <o:OLEObject Type="Embed" ProgID="Equation.3" ShapeID="_x0000_i1027" DrawAspect="Content" ObjectID="_1731844441" r:id="rId9"/>
+                <o:OLEObject Type="Embed" ProgID="Equation.3" ShapeID="_x0000_i1027" DrawAspect="Content" ObjectID="_1731918022" r:id="rId9"/>
               </w:object>
             </w:r>
           </w:p>
@@ -9075,10 +9606,10 @@
                 <w:lang w:eastAsia="en-US"/>
               </w:rPr>
               <w:object w:dxaOrig="220" w:dyaOrig="260" w14:anchorId="6F25AE9C">
-                <v:shape id="_x0000_i1028" type="#_x0000_t75" style="width:14pt;height:15.5pt" o:ole="">
+                <v:shape id="_x0000_i1028" type="#_x0000_t75" style="width:13.85pt;height:15.7pt" o:ole="">
                   <v:imagedata r:id="rId6" o:title=""/>
                 </v:shape>
-                <o:OLEObject Type="Embed" ProgID="Equation.3" ShapeID="_x0000_i1028" DrawAspect="Content" ObjectID="_1731844442" r:id="rId10"/>
+                <o:OLEObject Type="Embed" ProgID="Equation.3" ShapeID="_x0000_i1028" DrawAspect="Content" ObjectID="_1731918023" r:id="rId10"/>
               </w:object>
             </w:r>
           </w:p>
@@ -10180,7 +10711,7 @@
           <w:szCs w:val="24"/>
           <w:lang w:eastAsia="ru-RU"/>
         </w:rPr>
-        <w:t>Анализ частных индикаторов обладает тем недостатком, что не позволяет оценить исследуемую совокупность по всем (или нескольким, т. е. более одного) элементам системы статистических показателей. Примером этому может служить приведенный ниже перечень отраслей по использованию сети Интернет для осуществления коммерческой деятельности (</w:t>
+        <w:t xml:space="preserve">Анализ частных индикаторов обладает тем недостатком, что не позволяет оценить исследуемую совокупность по всем (или нескольким, т. е. более одного) элементам системы статистических показателей. Примером этому может служить приведенный ниже перечень </w:t>
       </w:r>
       <w:r>
         <w:rPr>
@@ -10189,6 +10720,24 @@
           <w:szCs w:val="24"/>
           <w:lang w:eastAsia="ru-RU"/>
         </w:rPr>
+        <w:t>видов экономической деятельности</w:t>
+      </w:r>
+      <w:r>
+        <w:rPr>
+          <w:rFonts w:ascii="Times New Roman" w:eastAsia="Times New Roman" w:hAnsi="Times New Roman" w:cs="Times New Roman"/>
+          <w:sz w:val="24"/>
+          <w:szCs w:val="24"/>
+          <w:lang w:eastAsia="ru-RU"/>
+        </w:rPr>
+        <w:t xml:space="preserve"> по использованию сети Интернет для осуществления коммерческой деятельности (</w:t>
+      </w:r>
+      <w:r>
+        <w:rPr>
+          <w:rFonts w:ascii="Times New Roman" w:eastAsia="Times New Roman" w:hAnsi="Times New Roman" w:cs="Times New Roman"/>
+          <w:sz w:val="24"/>
+          <w:szCs w:val="24"/>
+          <w:lang w:eastAsia="ru-RU"/>
+        </w:rPr>
         <w:t>табл.</w:t>
       </w:r>
       <w:r>
@@ -10216,7 +10765,25 @@
           <w:szCs w:val="24"/>
           <w:lang w:eastAsia="ru-RU"/>
         </w:rPr>
-        <w:t>Здесь очевидно, что значения, на первый взгляд, одного и того же показателя различаются в зависимости от того, исчислен ли он по поставщикам организаций или же по потребителям их продукции (фактически же здесь присутствуют два показателя со схожими названиями, характеризующие, соответственно, два совершенно разных процесса).</w:t>
+        <w:t>Здесь очевидно, что значения, на первый взгляд, одного и того же показателя различаются в зависимости от того, исчислен ли он по поставщикам организаций или же по потребителям их продукции (фактически же здесь присутствуют два показателя со схожими названиями, характеризующие, соответственно, два совершенно разных процесса</w:t>
+      </w:r>
+      <w:r>
+        <w:rPr>
+          <w:rFonts w:ascii="Times New Roman" w:eastAsia="Times New Roman" w:hAnsi="Times New Roman" w:cs="Times New Roman"/>
+          <w:sz w:val="24"/>
+          <w:szCs w:val="24"/>
+          <w:lang w:eastAsia="ru-RU"/>
+        </w:rPr>
+        <w:t xml:space="preserve"> – отношений с поставщиками и с потребителями</w:t>
+      </w:r>
+      <w:r>
+        <w:rPr>
+          <w:rFonts w:ascii="Times New Roman" w:eastAsia="Times New Roman" w:hAnsi="Times New Roman" w:cs="Times New Roman"/>
+          <w:sz w:val="24"/>
+          <w:szCs w:val="24"/>
+          <w:lang w:eastAsia="ru-RU"/>
+        </w:rPr>
+        <w:t>).</w:t>
       </w:r>
     </w:p>
     <w:p>
@@ -11956,6 +12523,7 @@
       <w:pPr>
         <w:spacing w:after="120" w:line="240" w:lineRule="auto"/>
         <w:ind w:firstLine="709"/>
+        <w:contextualSpacing/>
         <w:jc w:val="both"/>
         <w:rPr>
           <w:rFonts w:ascii="Times New Roman" w:hAnsi="Times New Roman" w:cs="Times New Roman"/>
@@ -12037,45 +12605,70 @@
           <w:sz w:val="24"/>
           <w:szCs w:val="24"/>
         </w:rPr>
-        <w:t xml:space="preserve"> – Индекс развития информационно-коммуникационных технологий, публиковавшийся Международным союзом электросвязи с 2009 по 2017 гг.), или же те, что малоизвестны (например, [2, 19–26]).  Попытка построения такого интегрального показателя (</w:t>
-      </w:r>
-      <w:r>
-        <w:rPr>
-          <w:rFonts w:ascii="Times New Roman" w:hAnsi="Times New Roman" w:cs="Times New Roman"/>
-          <w:sz w:val="24"/>
-          <w:szCs w:val="24"/>
-        </w:rPr>
-        <w:t>т</w:t>
-      </w:r>
-      <w:r>
-        <w:rPr>
-          <w:rFonts w:ascii="Times New Roman" w:hAnsi="Times New Roman" w:cs="Times New Roman"/>
-          <w:sz w:val="24"/>
-          <w:szCs w:val="24"/>
-        </w:rPr>
-        <w:t>абл</w:t>
-      </w:r>
-      <w:r>
-        <w:rPr>
-          <w:rFonts w:ascii="Times New Roman" w:hAnsi="Times New Roman" w:cs="Times New Roman"/>
-          <w:sz w:val="24"/>
-          <w:szCs w:val="24"/>
-        </w:rPr>
-        <w:t>.</w:t>
-      </w:r>
-      <w:r>
-        <w:rPr>
-          <w:rFonts w:ascii="Times New Roman" w:hAnsi="Times New Roman" w:cs="Times New Roman"/>
-          <w:sz w:val="24"/>
-          <w:szCs w:val="24"/>
-        </w:rPr>
-        <w:t xml:space="preserve"> 6) путем усреднения его частных индикаторов на основе средней арифметической взвешенной привела к получению следующей его структуры (состав и веса определялись экспертным путем, значения не стандартизировались). </w:t>
+        <w:t xml:space="preserve"> – Индекс развития информационно-коммуникационных технологий, публиковавшийся Международным союзом электросвязи с 2009 по 2017 гг.</w:t>
+      </w:r>
+      <w:r>
+        <w:rPr>
+          <w:rFonts w:ascii="Times New Roman" w:hAnsi="Times New Roman" w:cs="Times New Roman"/>
+          <w:sz w:val="24"/>
+          <w:szCs w:val="24"/>
+        </w:rPr>
+        <w:t>; работа по возобновлению публикации началась в 2022 г.</w:t>
+      </w:r>
+      <w:r>
+        <w:rPr>
+          <w:rFonts w:ascii="Times New Roman" w:hAnsi="Times New Roman" w:cs="Times New Roman"/>
+          <w:sz w:val="24"/>
+          <w:szCs w:val="24"/>
+        </w:rPr>
+        <w:t>), или же те, что малоизвестны (например, [</w:t>
+      </w:r>
+      <w:r>
+        <w:rPr>
+          <w:rFonts w:ascii="Times New Roman" w:hAnsi="Times New Roman" w:cs="Times New Roman"/>
+          <w:sz w:val="24"/>
+          <w:szCs w:val="24"/>
+        </w:rPr>
+        <w:t>7</w:t>
+      </w:r>
+      <w:r>
+        <w:rPr>
+          <w:rFonts w:ascii="Times New Roman" w:hAnsi="Times New Roman" w:cs="Times New Roman"/>
+          <w:sz w:val="24"/>
+          <w:szCs w:val="24"/>
+        </w:rPr>
+        <w:t xml:space="preserve">]). </w:t>
+      </w:r>
+      <w:r>
+        <w:rPr>
+          <w:rFonts w:ascii="Times New Roman" w:hAnsi="Times New Roman" w:cs="Times New Roman"/>
+          <w:sz w:val="24"/>
+          <w:szCs w:val="24"/>
+        </w:rPr>
+        <w:t>Подобные показатели, как правило, называемые индексами, имеют иерархическую двухуровневую структуру (индекс включает ряд субиндексов, а последние, в свою очередь, ряд частных индикаторов), и их агрегирование происходим путем поэтапного усреднения (сначала, по субиндексам, далее – по индексу) на основе средних арифметической или гармонической с учетом заданных весов (если</w:t>
+      </w:r>
+      <w:r>
+        <w:rPr>
+          <w:rFonts w:ascii="Times New Roman" w:hAnsi="Times New Roman" w:cs="Times New Roman"/>
+          <w:sz w:val="24"/>
+          <w:szCs w:val="24"/>
+        </w:rPr>
+        <w:t>, конечно,</w:t>
+      </w:r>
+      <w:r>
+        <w:rPr>
+          <w:rFonts w:ascii="Times New Roman" w:hAnsi="Times New Roman" w:cs="Times New Roman"/>
+          <w:sz w:val="24"/>
+          <w:szCs w:val="24"/>
+        </w:rPr>
+        <w:t xml:space="preserve"> последние предполагаются методикой расчета).</w:t>
       </w:r>
     </w:p>
     <w:p>
       <w:pPr>
         <w:spacing w:after="120" w:line="240" w:lineRule="auto"/>
         <w:ind w:firstLine="709"/>
+        <w:contextualSpacing/>
         <w:jc w:val="both"/>
         <w:rPr>
           <w:rFonts w:ascii="Times New Roman" w:hAnsi="Times New Roman" w:cs="Times New Roman"/>
@@ -12083,64 +12676,51 @@
           <w:szCs w:val="24"/>
         </w:rPr>
       </w:pPr>
+      <w:r>
+        <w:rPr>
+          <w:rFonts w:ascii="Times New Roman" w:hAnsi="Times New Roman" w:cs="Times New Roman"/>
+          <w:sz w:val="24"/>
+          <w:szCs w:val="24"/>
+        </w:rPr>
+        <w:t>Попытка построения такого интегрального показателя (</w:t>
+      </w:r>
+      <w:r>
+        <w:rPr>
+          <w:rFonts w:ascii="Times New Roman" w:hAnsi="Times New Roman" w:cs="Times New Roman"/>
+          <w:sz w:val="24"/>
+          <w:szCs w:val="24"/>
+        </w:rPr>
+        <w:t>т</w:t>
+      </w:r>
+      <w:r>
+        <w:rPr>
+          <w:rFonts w:ascii="Times New Roman" w:hAnsi="Times New Roman" w:cs="Times New Roman"/>
+          <w:sz w:val="24"/>
+          <w:szCs w:val="24"/>
+        </w:rPr>
+        <w:t>абл</w:t>
+      </w:r>
+      <w:r>
+        <w:rPr>
+          <w:rFonts w:ascii="Times New Roman" w:hAnsi="Times New Roman" w:cs="Times New Roman"/>
+          <w:sz w:val="24"/>
+          <w:szCs w:val="24"/>
+        </w:rPr>
+        <w:t>.</w:t>
+      </w:r>
+      <w:r>
+        <w:rPr>
+          <w:rFonts w:ascii="Times New Roman" w:hAnsi="Times New Roman" w:cs="Times New Roman"/>
+          <w:sz w:val="24"/>
+          <w:szCs w:val="24"/>
+        </w:rPr>
+        <w:t xml:space="preserve"> 6) путем усреднения его частных индикаторов на основе средней арифметической взвешенной привела к получению следующей его структуры (состав и веса определялись экспертным путем, значения не стандартизировались). </w:t>
+      </w:r>
     </w:p>
     <w:p>
       <w:pPr>
-        <w:spacing w:line="240" w:lineRule="auto"/>
+        <w:spacing w:after="120" w:line="240" w:lineRule="auto"/>
         <w:ind w:firstLine="709"/>
-        <w:contextualSpacing/>
-        <w:jc w:val="both"/>
-        <w:rPr>
-          <w:rFonts w:ascii="Times New Roman" w:hAnsi="Times New Roman" w:cs="Times New Roman"/>
-          <w:sz w:val="24"/>
-          <w:szCs w:val="24"/>
-        </w:rPr>
-      </w:pPr>
-    </w:p>
-    <w:p>
-      <w:pPr>
-        <w:spacing w:line="240" w:lineRule="auto"/>
-        <w:ind w:firstLine="709"/>
-        <w:contextualSpacing/>
-        <w:jc w:val="both"/>
-        <w:rPr>
-          <w:rFonts w:ascii="Times New Roman" w:hAnsi="Times New Roman" w:cs="Times New Roman"/>
-          <w:sz w:val="24"/>
-          <w:szCs w:val="24"/>
-        </w:rPr>
-      </w:pPr>
-    </w:p>
-    <w:p>
-      <w:pPr>
-        <w:spacing w:line="240" w:lineRule="auto"/>
-        <w:ind w:firstLine="709"/>
-        <w:contextualSpacing/>
-        <w:jc w:val="both"/>
-        <w:rPr>
-          <w:rFonts w:ascii="Times New Roman" w:hAnsi="Times New Roman" w:cs="Times New Roman"/>
-          <w:sz w:val="24"/>
-          <w:szCs w:val="24"/>
-        </w:rPr>
-      </w:pPr>
-    </w:p>
-    <w:p>
-      <w:pPr>
-        <w:spacing w:line="240" w:lineRule="auto"/>
-        <w:ind w:firstLine="709"/>
-        <w:contextualSpacing/>
-        <w:jc w:val="both"/>
-        <w:rPr>
-          <w:rFonts w:ascii="Times New Roman" w:hAnsi="Times New Roman" w:cs="Times New Roman"/>
-          <w:sz w:val="24"/>
-          <w:szCs w:val="24"/>
-        </w:rPr>
-      </w:pPr>
-    </w:p>
-    <w:p>
-      <w:pPr>
-        <w:spacing w:line="240" w:lineRule="auto"/>
-        <w:ind w:firstLine="709"/>
-        <w:contextualSpacing/>
         <w:jc w:val="both"/>
         <w:rPr>
           <w:rFonts w:ascii="Times New Roman" w:hAnsi="Times New Roman" w:cs="Times New Roman"/>
@@ -14382,39 +14962,39 @@
           <w:sz w:val="24"/>
           <w:szCs w:val="24"/>
         </w:rPr>
-        <w:t xml:space="preserve"> 7) видов экономической деятельности по степени их успешности на пути цифровой трансформации. Были выделены четыре группы, степень однородности которых оценить весьма проблематично в силу чрезвычайной малочисленности некоторых из них (что, конечно, может быть объяснено субъективностью выбора границ группировочных интервалов). Весьма ожидаемо, что в лидерах этого ранжированного перечня оказалась отрасль информации и связи, а в аутсайдерах – отрасль сельского хозяйства (значения их отдельных показателей приведены в </w:t>
-      </w:r>
-      <w:r>
-        <w:rPr>
-          <w:rFonts w:ascii="Times New Roman" w:hAnsi="Times New Roman" w:cs="Times New Roman"/>
-          <w:sz w:val="24"/>
-          <w:szCs w:val="24"/>
-        </w:rPr>
-        <w:t>т</w:t>
-      </w:r>
-      <w:r>
-        <w:rPr>
-          <w:rFonts w:ascii="Times New Roman" w:hAnsi="Times New Roman" w:cs="Times New Roman"/>
-          <w:sz w:val="24"/>
-          <w:szCs w:val="24"/>
-        </w:rPr>
-        <w:t>абл</w:t>
-      </w:r>
-      <w:r>
-        <w:rPr>
-          <w:rFonts w:ascii="Times New Roman" w:hAnsi="Times New Roman" w:cs="Times New Roman"/>
-          <w:sz w:val="24"/>
-          <w:szCs w:val="24"/>
-        </w:rPr>
-        <w:t>.</w:t>
-      </w:r>
-      <w:r>
-        <w:rPr>
-          <w:rFonts w:ascii="Times New Roman" w:hAnsi="Times New Roman" w:cs="Times New Roman"/>
-          <w:sz w:val="24"/>
-          <w:szCs w:val="24"/>
-        </w:rPr>
-        <w:t xml:space="preserve"> 6). В целом по анализируемой совокупности прослеживается явная тенденция или зависимость: чем ближе отрасль к сфере материального производства, тем ниже свойственное ей значение Интегрального показателя. </w:t>
+        <w:t xml:space="preserve"> 7) видов экономической деятельности по степени их успешности на пути цифровой трансформации. Были выделены четыре группы, степень однородности которых оценить весьма проблематично в силу чрезвычайной малочисленности некоторых из них</w:t>
+      </w:r>
+      <w:r>
+        <w:rPr>
+          <w:rFonts w:ascii="Times New Roman" w:hAnsi="Times New Roman" w:cs="Times New Roman"/>
+          <w:sz w:val="24"/>
+          <w:szCs w:val="24"/>
+        </w:rPr>
+        <w:t>: в первую и последнюю группы вошли по одной единице анализируемой совокупности. Это обстоятельно,</w:t>
+      </w:r>
+      <w:r>
+        <w:rPr>
+          <w:rFonts w:ascii="Times New Roman" w:hAnsi="Times New Roman" w:cs="Times New Roman"/>
+          <w:sz w:val="24"/>
+          <w:szCs w:val="24"/>
+        </w:rPr>
+        <w:t xml:space="preserve"> конечно, может быть объяснено субъективностью выбора границ группировочных интервалов</w:t>
+      </w:r>
+      <w:r>
+        <w:rPr>
+          <w:rFonts w:ascii="Times New Roman" w:hAnsi="Times New Roman" w:cs="Times New Roman"/>
+          <w:sz w:val="24"/>
+          <w:szCs w:val="24"/>
+        </w:rPr>
+        <w:t xml:space="preserve"> – возможно, следовало строить не равноинтервальный ряд распределения, а группировку с равными частотами (что, однако, привело бы к некоторой потери в интерпретации результата).</w:t>
+      </w:r>
+      <w:r>
+        <w:rPr>
+          <w:rFonts w:ascii="Times New Roman" w:hAnsi="Times New Roman" w:cs="Times New Roman"/>
+          <w:sz w:val="24"/>
+          <w:szCs w:val="24"/>
+        </w:rPr>
+        <w:t xml:space="preserve"> </w:t>
       </w:r>
     </w:p>
     <w:p>
@@ -14429,6 +15009,134 @@
           <w:szCs w:val="24"/>
         </w:rPr>
       </w:pPr>
+      <w:r>
+        <w:rPr>
+          <w:rFonts w:ascii="Times New Roman" w:hAnsi="Times New Roman" w:cs="Times New Roman"/>
+          <w:sz w:val="24"/>
+          <w:szCs w:val="24"/>
+        </w:rPr>
+        <w:t xml:space="preserve">Весьма ожидаемо, что в лидерах этого ранжированного перечня оказалась </w:t>
+      </w:r>
+      <w:r>
+        <w:rPr>
+          <w:rFonts w:ascii="Times New Roman" w:hAnsi="Times New Roman" w:cs="Times New Roman"/>
+          <w:sz w:val="24"/>
+          <w:szCs w:val="24"/>
+        </w:rPr>
+        <w:t>профиль</w:t>
+      </w:r>
+      <w:r>
+        <w:rPr>
+          <w:rFonts w:ascii="Times New Roman" w:hAnsi="Times New Roman" w:cs="Times New Roman"/>
+          <w:sz w:val="24"/>
+          <w:szCs w:val="24"/>
+        </w:rPr>
+        <w:t>ный</w:t>
+      </w:r>
+      <w:r>
+        <w:rPr>
+          <w:rFonts w:ascii="Times New Roman" w:hAnsi="Times New Roman" w:cs="Times New Roman"/>
+          <w:sz w:val="24"/>
+          <w:szCs w:val="24"/>
+        </w:rPr>
+        <w:t xml:space="preserve"> вид экономической деятельности – </w:t>
+      </w:r>
+      <w:r>
+        <w:rPr>
+          <w:rFonts w:ascii="Times New Roman" w:hAnsi="Times New Roman" w:cs="Times New Roman"/>
+          <w:sz w:val="24"/>
+          <w:szCs w:val="24"/>
+        </w:rPr>
+        <w:t xml:space="preserve">отрасль информации и связи, а в аутсайдерах – отрасль сельского хозяйства (значения отдельных </w:t>
+      </w:r>
+      <w:r>
+        <w:rPr>
+          <w:rFonts w:ascii="Times New Roman" w:hAnsi="Times New Roman" w:cs="Times New Roman"/>
+          <w:sz w:val="24"/>
+          <w:szCs w:val="24"/>
+        </w:rPr>
+        <w:t xml:space="preserve">частных индикаторов и </w:t>
+      </w:r>
+      <w:r>
+        <w:rPr>
+          <w:rFonts w:ascii="Times New Roman" w:hAnsi="Times New Roman" w:cs="Times New Roman"/>
+          <w:sz w:val="24"/>
+          <w:szCs w:val="24"/>
+        </w:rPr>
+        <w:t>показателей</w:t>
+      </w:r>
+      <w:r>
+        <w:rPr>
+          <w:rFonts w:ascii="Times New Roman" w:hAnsi="Times New Roman" w:cs="Times New Roman"/>
+          <w:sz w:val="24"/>
+          <w:szCs w:val="24"/>
+        </w:rPr>
+        <w:t>, характерные для</w:t>
+      </w:r>
+      <w:r>
+        <w:rPr>
+          <w:rFonts w:ascii="Times New Roman" w:hAnsi="Times New Roman" w:cs="Times New Roman"/>
+          <w:sz w:val="24"/>
+          <w:szCs w:val="24"/>
+        </w:rPr>
+        <w:t xml:space="preserve"> </w:t>
+      </w:r>
+      <w:r>
+        <w:rPr>
+          <w:rFonts w:ascii="Times New Roman" w:hAnsi="Times New Roman" w:cs="Times New Roman"/>
+          <w:sz w:val="24"/>
+          <w:szCs w:val="24"/>
+        </w:rPr>
+        <w:t xml:space="preserve">этих отраслей, </w:t>
+      </w:r>
+      <w:r>
+        <w:rPr>
+          <w:rFonts w:ascii="Times New Roman" w:hAnsi="Times New Roman" w:cs="Times New Roman"/>
+          <w:sz w:val="24"/>
+          <w:szCs w:val="24"/>
+        </w:rPr>
+        <w:t xml:space="preserve">приведены в </w:t>
+      </w:r>
+      <w:r>
+        <w:rPr>
+          <w:rFonts w:ascii="Times New Roman" w:hAnsi="Times New Roman" w:cs="Times New Roman"/>
+          <w:sz w:val="24"/>
+          <w:szCs w:val="24"/>
+        </w:rPr>
+        <w:t>т</w:t>
+      </w:r>
+      <w:r>
+        <w:rPr>
+          <w:rFonts w:ascii="Times New Roman" w:hAnsi="Times New Roman" w:cs="Times New Roman"/>
+          <w:sz w:val="24"/>
+          <w:szCs w:val="24"/>
+        </w:rPr>
+        <w:t>абл</w:t>
+      </w:r>
+      <w:r>
+        <w:rPr>
+          <w:rFonts w:ascii="Times New Roman" w:hAnsi="Times New Roman" w:cs="Times New Roman"/>
+          <w:sz w:val="24"/>
+          <w:szCs w:val="24"/>
+        </w:rPr>
+        <w:t>.</w:t>
+      </w:r>
+      <w:r>
+        <w:rPr>
+          <w:rFonts w:ascii="Times New Roman" w:hAnsi="Times New Roman" w:cs="Times New Roman"/>
+          <w:sz w:val="24"/>
+          <w:szCs w:val="24"/>
+        </w:rPr>
+        <w:t xml:space="preserve"> 6). </w:t>
+      </w:r>
+      <w:r>
+        <w:rPr>
+          <w:rFonts w:ascii="Times New Roman" w:hAnsi="Times New Roman" w:cs="Times New Roman"/>
+          <w:sz w:val="24"/>
+          <w:szCs w:val="24"/>
+        </w:rPr>
+        <w:t>При этом, следует заметить, что если в случае с отраслью связи и всеми остальными существует значительное различие в значении Интегрального показателя (ближайший вид деятельности – финансовая и страховая – имеет почти втрое меньшее значение – 113,5), то сельское хозяйство отстает от ближайшего конкурента на единицы – 48,7 против 51,5.</w:t>
+      </w:r>
     </w:p>
     <w:p>
       <w:pPr>
@@ -14442,123 +15150,86 @@
           <w:szCs w:val="24"/>
         </w:rPr>
       </w:pPr>
-    </w:p>
-    <w:p>
-      <w:pPr>
-        <w:spacing w:line="240" w:lineRule="auto"/>
-        <w:ind w:firstLine="709"/>
-        <w:contextualSpacing/>
-        <w:jc w:val="both"/>
-        <w:rPr>
-          <w:rFonts w:ascii="Times New Roman" w:hAnsi="Times New Roman" w:cs="Times New Roman"/>
-          <w:sz w:val="24"/>
-          <w:szCs w:val="24"/>
-        </w:rPr>
-      </w:pPr>
-    </w:p>
-    <w:p>
-      <w:pPr>
-        <w:spacing w:line="240" w:lineRule="auto"/>
-        <w:ind w:firstLine="709"/>
-        <w:contextualSpacing/>
-        <w:jc w:val="both"/>
-        <w:rPr>
-          <w:rFonts w:ascii="Times New Roman" w:hAnsi="Times New Roman" w:cs="Times New Roman"/>
-          <w:sz w:val="24"/>
-          <w:szCs w:val="24"/>
-        </w:rPr>
-      </w:pPr>
-    </w:p>
-    <w:p>
-      <w:pPr>
-        <w:spacing w:line="240" w:lineRule="auto"/>
-        <w:ind w:firstLine="709"/>
-        <w:contextualSpacing/>
-        <w:jc w:val="both"/>
-        <w:rPr>
-          <w:rFonts w:ascii="Times New Roman" w:hAnsi="Times New Roman" w:cs="Times New Roman"/>
-          <w:sz w:val="24"/>
-          <w:szCs w:val="24"/>
-        </w:rPr>
-      </w:pPr>
-    </w:p>
-    <w:p>
-      <w:pPr>
-        <w:spacing w:line="240" w:lineRule="auto"/>
-        <w:ind w:firstLine="709"/>
-        <w:contextualSpacing/>
-        <w:jc w:val="both"/>
-        <w:rPr>
-          <w:rFonts w:ascii="Times New Roman" w:hAnsi="Times New Roman" w:cs="Times New Roman"/>
-          <w:sz w:val="24"/>
-          <w:szCs w:val="24"/>
-        </w:rPr>
-      </w:pPr>
-    </w:p>
-    <w:p>
-      <w:pPr>
-        <w:spacing w:line="240" w:lineRule="auto"/>
-        <w:ind w:firstLine="709"/>
-        <w:contextualSpacing/>
-        <w:jc w:val="both"/>
-        <w:rPr>
-          <w:rFonts w:ascii="Times New Roman" w:hAnsi="Times New Roman" w:cs="Times New Roman"/>
-          <w:sz w:val="24"/>
-          <w:szCs w:val="24"/>
-        </w:rPr>
-      </w:pPr>
-    </w:p>
-    <w:p>
-      <w:pPr>
-        <w:spacing w:line="240" w:lineRule="auto"/>
-        <w:ind w:firstLine="709"/>
-        <w:contextualSpacing/>
-        <w:jc w:val="both"/>
-        <w:rPr>
-          <w:rFonts w:ascii="Times New Roman" w:hAnsi="Times New Roman" w:cs="Times New Roman"/>
-          <w:sz w:val="24"/>
-          <w:szCs w:val="24"/>
-        </w:rPr>
-      </w:pPr>
-    </w:p>
-    <w:p>
-      <w:pPr>
-        <w:spacing w:line="240" w:lineRule="auto"/>
-        <w:ind w:firstLine="709"/>
-        <w:contextualSpacing/>
-        <w:jc w:val="both"/>
-        <w:rPr>
-          <w:rFonts w:ascii="Times New Roman" w:hAnsi="Times New Roman" w:cs="Times New Roman"/>
-          <w:sz w:val="24"/>
-          <w:szCs w:val="24"/>
-        </w:rPr>
-      </w:pPr>
-    </w:p>
-    <w:p>
-      <w:pPr>
-        <w:spacing w:line="240" w:lineRule="auto"/>
-        <w:ind w:firstLine="709"/>
-        <w:contextualSpacing/>
-        <w:jc w:val="both"/>
-        <w:rPr>
-          <w:rFonts w:ascii="Times New Roman" w:hAnsi="Times New Roman" w:cs="Times New Roman"/>
-          <w:sz w:val="24"/>
-          <w:szCs w:val="24"/>
-        </w:rPr>
-      </w:pPr>
-    </w:p>
-    <w:p>
-      <w:pPr>
-        <w:spacing w:line="240" w:lineRule="auto"/>
-        <w:ind w:firstLine="709"/>
-        <w:contextualSpacing/>
-        <w:jc w:val="both"/>
-        <w:rPr>
-          <w:rFonts w:ascii="Times New Roman" w:hAnsi="Times New Roman" w:cs="Times New Roman"/>
-          <w:sz w:val="24"/>
-          <w:szCs w:val="24"/>
-        </w:rPr>
-      </w:pPr>
+      <w:r>
+        <w:rPr>
+          <w:rFonts w:ascii="Times New Roman" w:hAnsi="Times New Roman" w:cs="Times New Roman"/>
+          <w:sz w:val="24"/>
+          <w:szCs w:val="24"/>
+        </w:rPr>
+        <w:t>В целом</w:t>
+      </w:r>
+      <w:r>
+        <w:rPr>
+          <w:rFonts w:ascii="Times New Roman" w:hAnsi="Times New Roman" w:cs="Times New Roman"/>
+          <w:sz w:val="24"/>
+          <w:szCs w:val="24"/>
+        </w:rPr>
+        <w:t>, полученный ранжированный ряд видов экономической деятельности позволил сделать вывод о том, что</w:t>
+      </w:r>
+      <w:r>
+        <w:rPr>
+          <w:rFonts w:ascii="Times New Roman" w:hAnsi="Times New Roman" w:cs="Times New Roman"/>
+          <w:sz w:val="24"/>
+          <w:szCs w:val="24"/>
+        </w:rPr>
+        <w:t xml:space="preserve"> </w:t>
+      </w:r>
+      <w:r>
+        <w:rPr>
+          <w:rFonts w:ascii="Times New Roman" w:hAnsi="Times New Roman" w:cs="Times New Roman"/>
+          <w:sz w:val="24"/>
+          <w:szCs w:val="24"/>
+        </w:rPr>
+        <w:t>в</w:t>
+      </w:r>
+      <w:r>
+        <w:rPr>
+          <w:rFonts w:ascii="Times New Roman" w:hAnsi="Times New Roman" w:cs="Times New Roman"/>
+          <w:sz w:val="24"/>
+          <w:szCs w:val="24"/>
+        </w:rPr>
+        <w:t xml:space="preserve"> анализируемой совокупности прослеживается </w:t>
+      </w:r>
+      <w:r>
+        <w:rPr>
+          <w:rFonts w:ascii="Times New Roman" w:hAnsi="Times New Roman" w:cs="Times New Roman"/>
+          <w:sz w:val="24"/>
+          <w:szCs w:val="24"/>
+        </w:rPr>
+        <w:t xml:space="preserve">вполне </w:t>
+      </w:r>
+      <w:r>
+        <w:rPr>
+          <w:rFonts w:ascii="Times New Roman" w:hAnsi="Times New Roman" w:cs="Times New Roman"/>
+          <w:sz w:val="24"/>
+          <w:szCs w:val="24"/>
+        </w:rPr>
+        <w:t>явная тенденция или зависимость: чем ближе отрасль к сфере материального производства, тем ниже свойственное ей значение Интегрального показателя</w:t>
+      </w:r>
+      <w:r>
+        <w:rPr>
+          <w:rFonts w:ascii="Times New Roman" w:hAnsi="Times New Roman" w:cs="Times New Roman"/>
+          <w:sz w:val="24"/>
+          <w:szCs w:val="24"/>
+        </w:rPr>
+        <w:t>, выступающего здесь как оценка цифровой трансформации</w:t>
+      </w:r>
+      <w:r>
+        <w:rPr>
+          <w:rFonts w:ascii="Times New Roman" w:hAnsi="Times New Roman" w:cs="Times New Roman"/>
+          <w:sz w:val="24"/>
+          <w:szCs w:val="24"/>
+        </w:rPr>
+        <w:t xml:space="preserve"> этой отрасли</w:t>
+      </w:r>
+      <w:r>
+        <w:rPr>
+          <w:rFonts w:ascii="Times New Roman" w:hAnsi="Times New Roman" w:cs="Times New Roman"/>
+          <w:sz w:val="24"/>
+          <w:szCs w:val="24"/>
+        </w:rPr>
+        <w:t xml:space="preserve">. </w:t>
+      </w:r>
     </w:p>
     <w:p>
       <w:pPr>
@@ -15604,7 +16275,7 @@
     </w:p>
     <w:p>
       <w:pPr>
-        <w:spacing w:line="240" w:lineRule="auto"/>
+        <w:spacing w:after="0" w:line="240" w:lineRule="auto"/>
         <w:ind w:firstLine="709"/>
         <w:contextualSpacing/>
         <w:jc w:val="both"/>
@@ -15635,7 +16306,7 @@
           <w:sz w:val="24"/>
           <w:szCs w:val="24"/>
         </w:rPr>
-        <w:t>Необходимость постоянного статистического мониторинга процессов цифровой трансформации экономики обусловливается высоким уровнем их важности для страны и актуальности для научного сообщества. Отечественная статистика в определенной мере обеспечивает исследователей и статистическими данными, и методологией. Конечно же, обе эти составляющие успеха научного исследования являются результатом планомерной работы: в первом случае – в направлении повышения оперативности получения данных и публикации их в открытом доступе, во втором – в качественном улучшении системы методов статистического обследования таким образом, чтобы охватывать как можно большее множество процессов, протекающих в этой динамично развивающейся сфере.</w:t>
+        <w:t>Отечественная статистика в определенной мере обеспечивает исследователей и статистическими данными, и методологией. Конечно же, обе эти составляющие успеха научного исследования являются результатом планомерной работы: в первом случае – в направлении повышения оперативности получения данных и публикации их в открытом доступе, во втором – в качественном улучшении системы методов статистического обследования таким образом, чтобы охватывать как можно большее множество процессов, протекающих в этой динамично развивающейся сфере.</w:t>
       </w:r>
     </w:p>
     <w:p>
@@ -15656,13 +16327,275 @@
           <w:sz w:val="24"/>
           <w:szCs w:val="24"/>
         </w:rPr>
-        <w:t>В целом, проведенный анализ, по мнению автора, достиг поставленных цели и задач. В частности, на основе научного подхода сформирована вполне приемлемая система статистических показателей, верно выбраны методы их анализа, успешно осуществлена верификация уместности этих методов для изучения выбранной предметной области. В перспективе подобный анализ может быть преобразован в методику проведения экспресс-исследований процессов цифровой трансформации в разрезе не только видов экономической деятельности, но и регионов страны.</w:t>
-      </w:r>
+        <w:t>В целом, проведенный анализ, по мнению автора, достиг поставленных цели и задач</w:t>
+      </w:r>
+      <w:r>
+        <w:rPr>
+          <w:rFonts w:ascii="Times New Roman" w:hAnsi="Times New Roman" w:cs="Times New Roman"/>
+          <w:sz w:val="24"/>
+          <w:szCs w:val="24"/>
+        </w:rPr>
+        <w:t>: на основе показателей статистики информационных технологий удалось</w:t>
+      </w:r>
+      <w:r>
+        <w:rPr>
+          <w:rFonts w:ascii="Times New Roman" w:hAnsi="Times New Roman" w:cs="Times New Roman"/>
+          <w:sz w:val="24"/>
+          <w:szCs w:val="24"/>
+        </w:rPr>
+        <w:t xml:space="preserve"> сформирова</w:t>
+      </w:r>
+      <w:r>
+        <w:rPr>
+          <w:rFonts w:ascii="Times New Roman" w:hAnsi="Times New Roman" w:cs="Times New Roman"/>
+          <w:sz w:val="24"/>
+          <w:szCs w:val="24"/>
+        </w:rPr>
+        <w:t>ть</w:t>
+      </w:r>
+      <w:r>
+        <w:rPr>
+          <w:rFonts w:ascii="Times New Roman" w:hAnsi="Times New Roman" w:cs="Times New Roman"/>
+          <w:sz w:val="24"/>
+          <w:szCs w:val="24"/>
+        </w:rPr>
+        <w:t xml:space="preserve"> приемлем</w:t>
+      </w:r>
+      <w:r>
+        <w:rPr>
+          <w:rFonts w:ascii="Times New Roman" w:hAnsi="Times New Roman" w:cs="Times New Roman"/>
+          <w:sz w:val="24"/>
+          <w:szCs w:val="24"/>
+        </w:rPr>
+        <w:t>ую</w:t>
+      </w:r>
+      <w:r>
+        <w:rPr>
+          <w:rFonts w:ascii="Times New Roman" w:hAnsi="Times New Roman" w:cs="Times New Roman"/>
+          <w:sz w:val="24"/>
+          <w:szCs w:val="24"/>
+        </w:rPr>
+        <w:t xml:space="preserve"> систем</w:t>
+      </w:r>
+      <w:r>
+        <w:rPr>
+          <w:rFonts w:ascii="Times New Roman" w:hAnsi="Times New Roman" w:cs="Times New Roman"/>
+          <w:sz w:val="24"/>
+          <w:szCs w:val="24"/>
+        </w:rPr>
+        <w:t>у</w:t>
+      </w:r>
+      <w:r>
+        <w:rPr>
+          <w:rFonts w:ascii="Times New Roman" w:hAnsi="Times New Roman" w:cs="Times New Roman"/>
+          <w:sz w:val="24"/>
+          <w:szCs w:val="24"/>
+        </w:rPr>
+        <w:t xml:space="preserve"> статистических показателей, верно выбра</w:t>
+      </w:r>
+      <w:r>
+        <w:rPr>
+          <w:rFonts w:ascii="Times New Roman" w:hAnsi="Times New Roman" w:cs="Times New Roman"/>
+          <w:sz w:val="24"/>
+          <w:szCs w:val="24"/>
+        </w:rPr>
+        <w:t>ть</w:t>
+      </w:r>
+      <w:r>
+        <w:rPr>
+          <w:rFonts w:ascii="Times New Roman" w:hAnsi="Times New Roman" w:cs="Times New Roman"/>
+          <w:sz w:val="24"/>
+          <w:szCs w:val="24"/>
+        </w:rPr>
+        <w:t xml:space="preserve"> методы </w:t>
+      </w:r>
+      <w:r>
+        <w:rPr>
+          <w:rFonts w:ascii="Times New Roman" w:hAnsi="Times New Roman" w:cs="Times New Roman"/>
+          <w:sz w:val="24"/>
+          <w:szCs w:val="24"/>
+        </w:rPr>
+        <w:t xml:space="preserve">для </w:t>
+      </w:r>
+      <w:r>
+        <w:rPr>
+          <w:rFonts w:ascii="Times New Roman" w:hAnsi="Times New Roman" w:cs="Times New Roman"/>
+          <w:sz w:val="24"/>
+          <w:szCs w:val="24"/>
+        </w:rPr>
+        <w:t>их анализа, успешно осуществ</w:t>
+      </w:r>
+      <w:r>
+        <w:rPr>
+          <w:rFonts w:ascii="Times New Roman" w:hAnsi="Times New Roman" w:cs="Times New Roman"/>
+          <w:sz w:val="24"/>
+          <w:szCs w:val="24"/>
+        </w:rPr>
+        <w:t>ить</w:t>
+      </w:r>
+      <w:r>
+        <w:rPr>
+          <w:rFonts w:ascii="Times New Roman" w:hAnsi="Times New Roman" w:cs="Times New Roman"/>
+          <w:sz w:val="24"/>
+          <w:szCs w:val="24"/>
+        </w:rPr>
+        <w:t xml:space="preserve"> верификаци</w:t>
+      </w:r>
+      <w:r>
+        <w:rPr>
+          <w:rFonts w:ascii="Times New Roman" w:hAnsi="Times New Roman" w:cs="Times New Roman"/>
+          <w:sz w:val="24"/>
+          <w:szCs w:val="24"/>
+        </w:rPr>
+        <w:t>ю</w:t>
+      </w:r>
+      <w:r>
+        <w:rPr>
+          <w:rFonts w:ascii="Times New Roman" w:hAnsi="Times New Roman" w:cs="Times New Roman"/>
+          <w:sz w:val="24"/>
+          <w:szCs w:val="24"/>
+        </w:rPr>
+        <w:t xml:space="preserve"> уместности этих </w:t>
+      </w:r>
+      <w:r>
+        <w:rPr>
+          <w:rFonts w:ascii="Times New Roman" w:hAnsi="Times New Roman" w:cs="Times New Roman"/>
+          <w:sz w:val="24"/>
+          <w:szCs w:val="24"/>
+        </w:rPr>
+        <w:t xml:space="preserve">показателей и </w:t>
+      </w:r>
+      <w:r>
+        <w:rPr>
+          <w:rFonts w:ascii="Times New Roman" w:hAnsi="Times New Roman" w:cs="Times New Roman"/>
+          <w:sz w:val="24"/>
+          <w:szCs w:val="24"/>
+        </w:rPr>
+        <w:t xml:space="preserve">методов для изучения выбранной предметной области. В перспективе подобный анализ может быть </w:t>
+      </w:r>
+      <w:r>
+        <w:rPr>
+          <w:rFonts w:ascii="Times New Roman" w:hAnsi="Times New Roman" w:cs="Times New Roman"/>
+          <w:sz w:val="24"/>
+          <w:szCs w:val="24"/>
+        </w:rPr>
+        <w:t xml:space="preserve">использован для </w:t>
+      </w:r>
+      <w:r>
+        <w:rPr>
+          <w:rFonts w:ascii="Times New Roman" w:hAnsi="Times New Roman" w:cs="Times New Roman"/>
+          <w:sz w:val="24"/>
+          <w:szCs w:val="24"/>
+        </w:rPr>
+        <w:t xml:space="preserve">проведения </w:t>
+      </w:r>
+      <w:r>
+        <w:rPr>
+          <w:rFonts w:ascii="Times New Roman" w:hAnsi="Times New Roman" w:cs="Times New Roman"/>
+          <w:sz w:val="24"/>
+          <w:szCs w:val="24"/>
+        </w:rPr>
+        <w:t xml:space="preserve">статистических </w:t>
+      </w:r>
+      <w:r>
+        <w:rPr>
+          <w:rFonts w:ascii="Times New Roman" w:hAnsi="Times New Roman" w:cs="Times New Roman"/>
+          <w:sz w:val="24"/>
+          <w:szCs w:val="24"/>
+        </w:rPr>
+        <w:t xml:space="preserve">исследований процессов цифровой трансформации не только </w:t>
+      </w:r>
+      <w:r>
+        <w:rPr>
+          <w:rFonts w:ascii="Times New Roman" w:hAnsi="Times New Roman" w:cs="Times New Roman"/>
+          <w:sz w:val="24"/>
+          <w:szCs w:val="24"/>
+        </w:rPr>
+        <w:t xml:space="preserve">в разрезе </w:t>
+      </w:r>
+      <w:r>
+        <w:rPr>
+          <w:rFonts w:ascii="Times New Roman" w:hAnsi="Times New Roman" w:cs="Times New Roman"/>
+          <w:sz w:val="24"/>
+          <w:szCs w:val="24"/>
+        </w:rPr>
+        <w:t xml:space="preserve">видов экономической деятельности, но и </w:t>
+      </w:r>
+      <w:r>
+        <w:rPr>
+          <w:rFonts w:ascii="Times New Roman" w:hAnsi="Times New Roman" w:cs="Times New Roman"/>
+          <w:sz w:val="24"/>
+          <w:szCs w:val="24"/>
+        </w:rPr>
+        <w:t xml:space="preserve">территорий, в рамках анализа </w:t>
+      </w:r>
+      <w:r>
+        <w:rPr>
+          <w:rFonts w:ascii="Times New Roman" w:hAnsi="Times New Roman" w:cs="Times New Roman"/>
+          <w:sz w:val="24"/>
+          <w:szCs w:val="24"/>
+        </w:rPr>
+        <w:t>регион</w:t>
+      </w:r>
+      <w:r>
+        <w:rPr>
+          <w:rFonts w:ascii="Times New Roman" w:hAnsi="Times New Roman" w:cs="Times New Roman"/>
+          <w:sz w:val="24"/>
+          <w:szCs w:val="24"/>
+        </w:rPr>
+        <w:t>альной</w:t>
+      </w:r>
+      <w:r>
+        <w:rPr>
+          <w:rFonts w:ascii="Times New Roman" w:hAnsi="Times New Roman" w:cs="Times New Roman"/>
+          <w:sz w:val="24"/>
+          <w:szCs w:val="24"/>
+        </w:rPr>
+        <w:t xml:space="preserve"> </w:t>
+      </w:r>
+      <w:r>
+        <w:rPr>
+          <w:rFonts w:ascii="Times New Roman" w:hAnsi="Times New Roman" w:cs="Times New Roman"/>
+          <w:sz w:val="24"/>
+          <w:szCs w:val="24"/>
+        </w:rPr>
+        <w:t>дифференциации процессов цифровизации экономики</w:t>
+      </w:r>
+      <w:r>
+        <w:rPr>
+          <w:rFonts w:ascii="Times New Roman" w:hAnsi="Times New Roman" w:cs="Times New Roman"/>
+          <w:sz w:val="24"/>
+          <w:szCs w:val="24"/>
+        </w:rPr>
+        <w:t xml:space="preserve"> страны</w:t>
+      </w:r>
+      <w:r>
+        <w:rPr>
+          <w:rFonts w:ascii="Times New Roman" w:hAnsi="Times New Roman" w:cs="Times New Roman"/>
+          <w:sz w:val="24"/>
+          <w:szCs w:val="24"/>
+        </w:rPr>
+        <w:t>.</w:t>
+      </w:r>
+    </w:p>
+    <w:p>
+      <w:pPr>
+        <w:spacing w:line="240" w:lineRule="auto"/>
+        <w:ind w:firstLine="709"/>
+        <w:contextualSpacing/>
+        <w:jc w:val="both"/>
+        <w:rPr>
+          <w:rFonts w:ascii="Times New Roman" w:hAnsi="Times New Roman" w:cs="Times New Roman"/>
+          <w:sz w:val="24"/>
+          <w:szCs w:val="24"/>
+        </w:rPr>
+      </w:pPr>
     </w:p>
     <w:p>
       <w:pPr>
         <w:spacing w:after="0" w:line="240" w:lineRule="auto"/>
         <w:ind w:firstLine="709"/>
+        <w:contextualSpacing/>
         <w:jc w:val="both"/>
         <w:rPr>
           <w:rFonts w:ascii="Times New Roman" w:hAnsi="Times New Roman" w:cs="Times New Roman"/>
@@ -15688,7 +16621,8 @@
       <w:pPr>
         <w:spacing w:after="0" w:line="240" w:lineRule="auto"/>
         <w:ind w:firstLine="709"/>
-        <w:jc w:val="center"/>
+        <w:contextualSpacing/>
+        <w:jc w:val="both"/>
         <w:rPr>
           <w:rFonts w:ascii="Times New Roman" w:hAnsi="Times New Roman" w:cs="Times New Roman"/>
           <w:b/>
@@ -15705,7 +16639,7 @@
           <w:ilvl w:val="0"/>
           <w:numId w:val="1"/>
         </w:numPr>
-        <w:spacing w:line="240" w:lineRule="auto"/>
+        <w:spacing w:after="0" w:line="240" w:lineRule="auto"/>
         <w:ind w:left="0" w:firstLine="709"/>
         <w:jc w:val="both"/>
         <w:rPr>
@@ -15720,7 +16654,7 @@
           <w:sz w:val="24"/>
           <w:szCs w:val="24"/>
         </w:rPr>
-        <w:t xml:space="preserve">Информационное общество в Российской Федерации. 2020: статистический сборник [Электронный ресурс] / Федеральная служба государственной статистики; Нац. </w:t>
+        <w:t xml:space="preserve">Цифровая трансформация отраслей: стартовые условия и приоритеты: </w:t>
       </w:r>
       <w:proofErr w:type="spellStart"/>
       <w:r>
@@ -15729,6 +16663,96 @@
           <w:sz w:val="24"/>
           <w:szCs w:val="24"/>
         </w:rPr>
+        <w:t>докл</w:t>
+      </w:r>
+      <w:proofErr w:type="spellEnd"/>
+      <w:r>
+        <w:rPr>
+          <w:rFonts w:ascii="Times New Roman" w:hAnsi="Times New Roman" w:cs="Times New Roman"/>
+          <w:sz w:val="24"/>
+          <w:szCs w:val="24"/>
+        </w:rPr>
+        <w:t xml:space="preserve">. к XXII Апр. </w:t>
+      </w:r>
+      <w:proofErr w:type="spellStart"/>
+      <w:r>
+        <w:rPr>
+          <w:rFonts w:ascii="Times New Roman" w:hAnsi="Times New Roman" w:cs="Times New Roman"/>
+          <w:sz w:val="24"/>
+          <w:szCs w:val="24"/>
+        </w:rPr>
+        <w:t>междунар</w:t>
+      </w:r>
+      <w:proofErr w:type="spellEnd"/>
+      <w:r>
+        <w:rPr>
+          <w:rFonts w:ascii="Times New Roman" w:hAnsi="Times New Roman" w:cs="Times New Roman"/>
+          <w:sz w:val="24"/>
+          <w:szCs w:val="24"/>
+        </w:rPr>
+        <w:t xml:space="preserve">. науч. </w:t>
+      </w:r>
+      <w:proofErr w:type="spellStart"/>
+      <w:r>
+        <w:rPr>
+          <w:rFonts w:ascii="Times New Roman" w:hAnsi="Times New Roman" w:cs="Times New Roman"/>
+          <w:sz w:val="24"/>
+          <w:szCs w:val="24"/>
+        </w:rPr>
+        <w:t>конф</w:t>
+      </w:r>
+      <w:proofErr w:type="spellEnd"/>
+      <w:r>
+        <w:rPr>
+          <w:rFonts w:ascii="Times New Roman" w:hAnsi="Times New Roman" w:cs="Times New Roman"/>
+          <w:sz w:val="24"/>
+          <w:szCs w:val="24"/>
+        </w:rPr>
+        <w:t xml:space="preserve">. по проблемам развития экономики и общества, Москва, 13–30 апр. 2021 г. / Г. И. Абдрахманова, К. Б. Быховский, Н. Н. </w:t>
+      </w:r>
+      <w:proofErr w:type="spellStart"/>
+      <w:r>
+        <w:rPr>
+          <w:rFonts w:ascii="Times New Roman" w:hAnsi="Times New Roman" w:cs="Times New Roman"/>
+          <w:sz w:val="24"/>
+          <w:szCs w:val="24"/>
+        </w:rPr>
+        <w:t>Веселитская</w:t>
+      </w:r>
+      <w:proofErr w:type="spellEnd"/>
+      <w:r>
+        <w:rPr>
+          <w:rFonts w:ascii="Times New Roman" w:hAnsi="Times New Roman" w:cs="Times New Roman"/>
+          <w:sz w:val="24"/>
+          <w:szCs w:val="24"/>
+        </w:rPr>
+        <w:t xml:space="preserve">, К. О. Вишневский, Л. М. </w:t>
+      </w:r>
+      <w:proofErr w:type="spellStart"/>
+      <w:r>
+        <w:rPr>
+          <w:rFonts w:ascii="Times New Roman" w:hAnsi="Times New Roman" w:cs="Times New Roman"/>
+          <w:sz w:val="24"/>
+          <w:szCs w:val="24"/>
+        </w:rPr>
+        <w:t>Гохберг</w:t>
+      </w:r>
+      <w:proofErr w:type="spellEnd"/>
+      <w:r>
+        <w:rPr>
+          <w:rFonts w:ascii="Times New Roman" w:hAnsi="Times New Roman" w:cs="Times New Roman"/>
+          <w:sz w:val="24"/>
+          <w:szCs w:val="24"/>
+        </w:rPr>
+        <w:t xml:space="preserve"> и др. Нац. </w:t>
+      </w:r>
+      <w:proofErr w:type="spellStart"/>
+      <w:r>
+        <w:rPr>
+          <w:rFonts w:ascii="Times New Roman" w:hAnsi="Times New Roman" w:cs="Times New Roman"/>
+          <w:sz w:val="24"/>
+          <w:szCs w:val="24"/>
+        </w:rPr>
         <w:t>исслед</w:t>
       </w:r>
       <w:proofErr w:type="spellEnd"/>
@@ -15738,13 +16762,32 @@
           <w:sz w:val="24"/>
           <w:szCs w:val="24"/>
         </w:rPr>
-        <w:t>. ун-т «Высшая школа экономики». – Электрон. текст дан. (33,6 Мб). – М.: НИУ ВШЭ, 2020.</w:t>
+        <w:t xml:space="preserve">. ун-т «Высшая школа экономики». — </w:t>
+      </w:r>
+      <w:proofErr w:type="gramStart"/>
+      <w:r>
+        <w:rPr>
+          <w:rFonts w:ascii="Times New Roman" w:hAnsi="Times New Roman" w:cs="Times New Roman"/>
+          <w:sz w:val="24"/>
+          <w:szCs w:val="24"/>
+        </w:rPr>
+        <w:t>М. :</w:t>
+      </w:r>
+      <w:proofErr w:type="gramEnd"/>
+      <w:r>
+        <w:rPr>
+          <w:rFonts w:ascii="Times New Roman" w:hAnsi="Times New Roman" w:cs="Times New Roman"/>
+          <w:sz w:val="24"/>
+          <w:szCs w:val="24"/>
+        </w:rPr>
+        <w:t xml:space="preserve"> Изд. дом Высшей школы экономики, 2021. — 239с.</w:t>
       </w:r>
     </w:p>
     <w:p>
       <w:pPr>
-        <w:spacing w:line="240" w:lineRule="auto"/>
+        <w:spacing w:after="0" w:line="240" w:lineRule="auto"/>
         <w:ind w:firstLine="709"/>
+        <w:contextualSpacing/>
         <w:jc w:val="both"/>
         <w:rPr>
           <w:rFonts w:ascii="Times New Roman" w:hAnsi="Times New Roman" w:cs="Times New Roman"/>
@@ -15755,8 +16798,9 @@
     </w:p>
     <w:p>
       <w:pPr>
-        <w:spacing w:line="240" w:lineRule="auto"/>
+        <w:spacing w:after="0" w:line="240" w:lineRule="auto"/>
         <w:ind w:firstLine="709"/>
+        <w:contextualSpacing/>
         <w:jc w:val="both"/>
         <w:rPr>
           <w:rFonts w:ascii="Times New Roman" w:hAnsi="Times New Roman" w:cs="Times New Roman"/>
@@ -15772,7 +16816,7 @@
           <w:ilvl w:val="0"/>
           <w:numId w:val="1"/>
         </w:numPr>
-        <w:spacing w:line="240" w:lineRule="auto"/>
+        <w:spacing w:after="0" w:line="240" w:lineRule="auto"/>
         <w:ind w:left="0" w:firstLine="709"/>
         <w:jc w:val="both"/>
         <w:rPr>
@@ -15787,45 +16831,195 @@
           <w:sz w:val="24"/>
           <w:szCs w:val="24"/>
         </w:rPr>
-        <w:t>Карышев М.</w:t>
-      </w:r>
-      <w:r>
-        <w:rPr>
-          <w:rFonts w:ascii="Times New Roman" w:hAnsi="Times New Roman" w:cs="Times New Roman"/>
-          <w:sz w:val="24"/>
-          <w:szCs w:val="24"/>
-        </w:rPr>
-        <w:t xml:space="preserve"> </w:t>
-      </w:r>
-      <w:r>
-        <w:rPr>
-          <w:rFonts w:ascii="Times New Roman" w:hAnsi="Times New Roman" w:cs="Times New Roman"/>
-          <w:sz w:val="24"/>
-          <w:szCs w:val="24"/>
-        </w:rPr>
-        <w:t>Ю., Герасимова Е.</w:t>
-      </w:r>
-      <w:r>
-        <w:rPr>
-          <w:rFonts w:ascii="Times New Roman" w:hAnsi="Times New Roman" w:cs="Times New Roman"/>
-          <w:sz w:val="24"/>
-          <w:szCs w:val="24"/>
-        </w:rPr>
-        <w:t xml:space="preserve"> </w:t>
-      </w:r>
-      <w:r>
-        <w:rPr>
-          <w:rFonts w:ascii="Times New Roman" w:hAnsi="Times New Roman" w:cs="Times New Roman"/>
-          <w:sz w:val="24"/>
-          <w:szCs w:val="24"/>
-        </w:rPr>
-        <w:t>А. Информационные технологии как инструмент оценки эффективности и фактор развития цифровой экономики. Вестник СамГУПС. 2021. № 4(54). С. 19-26</w:t>
+        <w:t xml:space="preserve">Стратегия развития информационного общества в Российской Федерации на </w:t>
+      </w:r>
+      <w:proofErr w:type="gramStart"/>
+      <w:r>
+        <w:rPr>
+          <w:rFonts w:ascii="Times New Roman" w:hAnsi="Times New Roman" w:cs="Times New Roman"/>
+          <w:sz w:val="24"/>
+          <w:szCs w:val="24"/>
+        </w:rPr>
+        <w:t>2017 – 2030</w:t>
+      </w:r>
+      <w:proofErr w:type="gramEnd"/>
+      <w:r>
+        <w:rPr>
+          <w:rFonts w:ascii="Times New Roman" w:hAnsi="Times New Roman" w:cs="Times New Roman"/>
+          <w:sz w:val="24"/>
+          <w:szCs w:val="24"/>
+        </w:rPr>
+        <w:t xml:space="preserve"> годы. Указ Президента Российской Федерации от 09.5.2017 г. № 203. </w:t>
+      </w:r>
+      <w:r>
+        <w:rPr>
+          <w:rFonts w:ascii="Times New Roman" w:hAnsi="Times New Roman" w:cs="Times New Roman"/>
+          <w:sz w:val="24"/>
+          <w:szCs w:val="24"/>
+        </w:rPr>
+        <w:t>[</w:t>
+      </w:r>
+      <w:r>
+        <w:rPr>
+          <w:rFonts w:ascii="Times New Roman" w:hAnsi="Times New Roman" w:cs="Times New Roman"/>
+          <w:sz w:val="24"/>
+          <w:szCs w:val="24"/>
+        </w:rPr>
+        <w:t>Электронный ресурс</w:t>
+      </w:r>
+      <w:r>
+        <w:rPr>
+          <w:rFonts w:ascii="Times New Roman" w:hAnsi="Times New Roman" w:cs="Times New Roman"/>
+          <w:sz w:val="24"/>
+          <w:szCs w:val="24"/>
+        </w:rPr>
+        <w:t>]</w:t>
+      </w:r>
+      <w:r>
+        <w:rPr>
+          <w:rFonts w:ascii="Times New Roman" w:hAnsi="Times New Roman" w:cs="Times New Roman"/>
+          <w:sz w:val="24"/>
+          <w:szCs w:val="24"/>
+        </w:rPr>
+        <w:t xml:space="preserve">. Режим доступа: </w:t>
+      </w:r>
+      <w:r>
+        <w:rPr>
+          <w:rFonts w:ascii="Times New Roman" w:hAnsi="Times New Roman" w:cs="Times New Roman"/>
+          <w:sz w:val="24"/>
+          <w:szCs w:val="24"/>
+          <w:lang w:val="en-US"/>
+        </w:rPr>
+        <w:t>www</w:t>
+      </w:r>
+      <w:r>
+        <w:rPr>
+          <w:rFonts w:ascii="Times New Roman" w:hAnsi="Times New Roman" w:cs="Times New Roman"/>
+          <w:sz w:val="24"/>
+          <w:szCs w:val="24"/>
+        </w:rPr>
+        <w:t>.</w:t>
+      </w:r>
+      <w:proofErr w:type="spellStart"/>
+      <w:r>
+        <w:rPr>
+          <w:rFonts w:ascii="Times New Roman" w:hAnsi="Times New Roman" w:cs="Times New Roman"/>
+          <w:sz w:val="24"/>
+          <w:szCs w:val="24"/>
+          <w:lang w:val="en-US"/>
+        </w:rPr>
+        <w:t>garant</w:t>
+      </w:r>
+      <w:proofErr w:type="spellEnd"/>
+      <w:r>
+        <w:rPr>
+          <w:rFonts w:ascii="Times New Roman" w:hAnsi="Times New Roman" w:cs="Times New Roman"/>
+          <w:sz w:val="24"/>
+          <w:szCs w:val="24"/>
+        </w:rPr>
+        <w:t>.</w:t>
+      </w:r>
+      <w:r>
+        <w:rPr>
+          <w:rFonts w:ascii="Times New Roman" w:hAnsi="Times New Roman" w:cs="Times New Roman"/>
+          <w:sz w:val="24"/>
+          <w:szCs w:val="24"/>
+          <w:lang w:val="en-US"/>
+        </w:rPr>
+        <w:t>ru</w:t>
+      </w:r>
+      <w:r>
+        <w:rPr>
+          <w:rFonts w:ascii="Times New Roman" w:hAnsi="Times New Roman" w:cs="Times New Roman"/>
+          <w:sz w:val="24"/>
+          <w:szCs w:val="24"/>
+        </w:rPr>
+        <w:t>/</w:t>
+      </w:r>
+      <w:r>
+        <w:rPr>
+          <w:rFonts w:ascii="Times New Roman" w:hAnsi="Times New Roman" w:cs="Times New Roman"/>
+          <w:sz w:val="24"/>
+          <w:szCs w:val="24"/>
+          <w:lang w:val="en-US"/>
+        </w:rPr>
+        <w:t>products</w:t>
+      </w:r>
+      <w:r>
+        <w:rPr>
+          <w:rFonts w:ascii="Times New Roman" w:hAnsi="Times New Roman" w:cs="Times New Roman"/>
+          <w:sz w:val="24"/>
+          <w:szCs w:val="24"/>
+        </w:rPr>
+        <w:t>/</w:t>
+      </w:r>
+      <w:proofErr w:type="spellStart"/>
+      <w:r>
+        <w:rPr>
+          <w:rFonts w:ascii="Times New Roman" w:hAnsi="Times New Roman" w:cs="Times New Roman"/>
+          <w:sz w:val="24"/>
+          <w:szCs w:val="24"/>
+          <w:lang w:val="en-US"/>
+        </w:rPr>
+        <w:t>ipo</w:t>
+      </w:r>
+      <w:proofErr w:type="spellEnd"/>
+      <w:r>
+        <w:rPr>
+          <w:rFonts w:ascii="Times New Roman" w:hAnsi="Times New Roman" w:cs="Times New Roman"/>
+          <w:sz w:val="24"/>
+          <w:szCs w:val="24"/>
+        </w:rPr>
+        <w:t>/</w:t>
+      </w:r>
+      <w:r>
+        <w:rPr>
+          <w:rFonts w:ascii="Times New Roman" w:hAnsi="Times New Roman" w:cs="Times New Roman"/>
+          <w:sz w:val="24"/>
+          <w:szCs w:val="24"/>
+          <w:lang w:val="en-US"/>
+        </w:rPr>
+        <w:t>prime</w:t>
+      </w:r>
+      <w:r>
+        <w:rPr>
+          <w:rFonts w:ascii="Times New Roman" w:hAnsi="Times New Roman" w:cs="Times New Roman"/>
+          <w:sz w:val="24"/>
+          <w:szCs w:val="24"/>
+        </w:rPr>
+        <w:t>/</w:t>
+      </w:r>
+      <w:r>
+        <w:rPr>
+          <w:rFonts w:ascii="Times New Roman" w:hAnsi="Times New Roman" w:cs="Times New Roman"/>
+          <w:sz w:val="24"/>
+          <w:szCs w:val="24"/>
+          <w:lang w:val="en-US"/>
+        </w:rPr>
+        <w:t>doc</w:t>
+      </w:r>
+      <w:r>
+        <w:rPr>
+          <w:rFonts w:ascii="Times New Roman" w:hAnsi="Times New Roman" w:cs="Times New Roman"/>
+          <w:sz w:val="24"/>
+          <w:szCs w:val="24"/>
+        </w:rPr>
+        <w:t>/71570570/</w:t>
+      </w:r>
+      <w:r>
+        <w:rPr>
+          <w:rFonts w:ascii="Times New Roman" w:hAnsi="Times New Roman" w:cs="Times New Roman"/>
+          <w:sz w:val="24"/>
+          <w:szCs w:val="24"/>
+        </w:rPr>
+        <w:t>.</w:t>
       </w:r>
     </w:p>
     <w:p>
       <w:pPr>
-        <w:spacing w:line="240" w:lineRule="auto"/>
-        <w:ind w:firstLine="709"/>
+        <w:pStyle w:val="a5"/>
+        <w:spacing w:after="0" w:line="240" w:lineRule="auto"/>
+        <w:ind w:left="0" w:firstLine="709"/>
         <w:jc w:val="both"/>
         <w:rPr>
           <w:rFonts w:ascii="Times New Roman" w:hAnsi="Times New Roman" w:cs="Times New Roman"/>
@@ -15836,8 +17030,9 @@
     </w:p>
     <w:p>
       <w:pPr>
-        <w:spacing w:line="240" w:lineRule="auto"/>
-        <w:ind w:firstLine="709"/>
+        <w:pStyle w:val="a5"/>
+        <w:spacing w:after="0" w:line="240" w:lineRule="auto"/>
+        <w:ind w:left="0" w:firstLine="709"/>
         <w:jc w:val="both"/>
         <w:rPr>
           <w:rFonts w:ascii="Times New Roman" w:hAnsi="Times New Roman" w:cs="Times New Roman"/>
@@ -15853,7 +17048,7 @@
           <w:ilvl w:val="0"/>
           <w:numId w:val="1"/>
         </w:numPr>
-        <w:spacing w:line="240" w:lineRule="auto"/>
+        <w:spacing w:after="0" w:line="240" w:lineRule="auto"/>
         <w:ind w:left="0" w:firstLine="709"/>
         <w:jc w:val="both"/>
         <w:rPr>
@@ -15868,7 +17063,7 @@
           <w:sz w:val="24"/>
           <w:szCs w:val="24"/>
         </w:rPr>
-        <w:t xml:space="preserve">Тенденции развития информационного общества в Российской Федерации. 2020: краткий статистический сборник / Федеральная служба государственной статистики; Нац. </w:t>
+        <w:t xml:space="preserve">Информационное общество в Российской Федерации. 2020: статистический сборник [Электронный ресурс] / Федеральная служба государственной статистики; Нац. </w:t>
       </w:r>
       <w:proofErr w:type="spellStart"/>
       <w:r>
@@ -15886,13 +17081,14 @@
           <w:sz w:val="24"/>
           <w:szCs w:val="24"/>
         </w:rPr>
-        <w:t>. ун-т «Высшая школа экономики». – М.: НИУ ВШЭ, 2020. – 220с.</w:t>
+        <w:t>. ун-т «Высшая школа экономики». – Электрон. текст дан. (33,6 Мб). – М.: НИУ ВШЭ, 2020.</w:t>
       </w:r>
     </w:p>
     <w:p>
       <w:pPr>
-        <w:spacing w:line="240" w:lineRule="auto"/>
+        <w:spacing w:after="0" w:line="240" w:lineRule="auto"/>
         <w:ind w:firstLine="709"/>
+        <w:contextualSpacing/>
         <w:jc w:val="both"/>
         <w:rPr>
           <w:rFonts w:ascii="Times New Roman" w:hAnsi="Times New Roman" w:cs="Times New Roman"/>
@@ -15903,8 +17099,9 @@
     </w:p>
     <w:p>
       <w:pPr>
-        <w:spacing w:line="240" w:lineRule="auto"/>
+        <w:spacing w:after="0" w:line="240" w:lineRule="auto"/>
         <w:ind w:firstLine="709"/>
+        <w:contextualSpacing/>
         <w:jc w:val="both"/>
         <w:rPr>
           <w:rFonts w:ascii="Times New Roman" w:hAnsi="Times New Roman" w:cs="Times New Roman"/>
@@ -15920,7 +17117,7 @@
           <w:ilvl w:val="0"/>
           <w:numId w:val="1"/>
         </w:numPr>
-        <w:spacing w:line="240" w:lineRule="auto"/>
+        <w:spacing w:after="0" w:line="240" w:lineRule="auto"/>
         <w:ind w:left="0" w:firstLine="709"/>
         <w:jc w:val="both"/>
         <w:rPr>
@@ -15935,7 +17132,7 @@
           <w:sz w:val="24"/>
           <w:szCs w:val="24"/>
         </w:rPr>
-        <w:t xml:space="preserve">Цифровая трансформация отраслей: стартовые условия и приоритеты: </w:t>
+        <w:t xml:space="preserve">Тенденции развития информационного общества в Российской Федерации. 2020: краткий статистический сборник / Федеральная служба государственной статистики; Нац. </w:t>
       </w:r>
       <w:proofErr w:type="spellStart"/>
       <w:r>
@@ -15944,7 +17141,7 @@
           <w:sz w:val="24"/>
           <w:szCs w:val="24"/>
         </w:rPr>
-        <w:t>докл</w:t>
+        <w:t>исслед</w:t>
       </w:r>
       <w:proofErr w:type="spellEnd"/>
       <w:r>
@@ -15953,103 +17150,12 @@
           <w:sz w:val="24"/>
           <w:szCs w:val="24"/>
         </w:rPr>
-        <w:t xml:space="preserve">. к XXII Апр. </w:t>
-      </w:r>
-      <w:proofErr w:type="spellStart"/>
-      <w:r>
-        <w:rPr>
-          <w:rFonts w:ascii="Times New Roman" w:hAnsi="Times New Roman" w:cs="Times New Roman"/>
-          <w:sz w:val="24"/>
-          <w:szCs w:val="24"/>
-        </w:rPr>
-        <w:t>междунар</w:t>
-      </w:r>
-      <w:proofErr w:type="spellEnd"/>
-      <w:r>
-        <w:rPr>
-          <w:rFonts w:ascii="Times New Roman" w:hAnsi="Times New Roman" w:cs="Times New Roman"/>
-          <w:sz w:val="24"/>
-          <w:szCs w:val="24"/>
-        </w:rPr>
-        <w:t xml:space="preserve">. науч. </w:t>
-      </w:r>
-      <w:proofErr w:type="spellStart"/>
-      <w:r>
-        <w:rPr>
-          <w:rFonts w:ascii="Times New Roman" w:hAnsi="Times New Roman" w:cs="Times New Roman"/>
-          <w:sz w:val="24"/>
-          <w:szCs w:val="24"/>
-        </w:rPr>
-        <w:t>конф</w:t>
-      </w:r>
-      <w:proofErr w:type="spellEnd"/>
-      <w:r>
-        <w:rPr>
-          <w:rFonts w:ascii="Times New Roman" w:hAnsi="Times New Roman" w:cs="Times New Roman"/>
-          <w:sz w:val="24"/>
-          <w:szCs w:val="24"/>
-        </w:rPr>
-        <w:t xml:space="preserve">. по проблемам развития экономики и общества, Москва, 13–30 апр. 2021 г. / Г. И. Абдрахманова, К. Б. Быховский, Н. Н. </w:t>
-      </w:r>
-      <w:proofErr w:type="spellStart"/>
-      <w:r>
-        <w:rPr>
-          <w:rFonts w:ascii="Times New Roman" w:hAnsi="Times New Roman" w:cs="Times New Roman"/>
-          <w:sz w:val="24"/>
-          <w:szCs w:val="24"/>
-        </w:rPr>
-        <w:t>Веселитская</w:t>
-      </w:r>
-      <w:proofErr w:type="spellEnd"/>
-      <w:r>
-        <w:rPr>
-          <w:rFonts w:ascii="Times New Roman" w:hAnsi="Times New Roman" w:cs="Times New Roman"/>
-          <w:sz w:val="24"/>
-          <w:szCs w:val="24"/>
-        </w:rPr>
-        <w:t xml:space="preserve">, К. О. Вишневский, Л. М. </w:t>
-      </w:r>
-      <w:proofErr w:type="spellStart"/>
-      <w:r>
-        <w:rPr>
-          <w:rFonts w:ascii="Times New Roman" w:hAnsi="Times New Roman" w:cs="Times New Roman"/>
-          <w:sz w:val="24"/>
-          <w:szCs w:val="24"/>
-        </w:rPr>
-        <w:t>Гохберг</w:t>
-      </w:r>
-      <w:proofErr w:type="spellEnd"/>
-      <w:r>
-        <w:rPr>
-          <w:rFonts w:ascii="Times New Roman" w:hAnsi="Times New Roman" w:cs="Times New Roman"/>
-          <w:sz w:val="24"/>
-          <w:szCs w:val="24"/>
-        </w:rPr>
-        <w:t xml:space="preserve"> и др. Нац. </w:t>
-      </w:r>
-      <w:proofErr w:type="spellStart"/>
-      <w:r>
-        <w:rPr>
-          <w:rFonts w:ascii="Times New Roman" w:hAnsi="Times New Roman" w:cs="Times New Roman"/>
-          <w:sz w:val="24"/>
-          <w:szCs w:val="24"/>
-        </w:rPr>
-        <w:t>исслед</w:t>
-      </w:r>
-      <w:proofErr w:type="spellEnd"/>
-      <w:r>
-        <w:rPr>
-          <w:rFonts w:ascii="Times New Roman" w:hAnsi="Times New Roman" w:cs="Times New Roman"/>
-          <w:sz w:val="24"/>
-          <w:szCs w:val="24"/>
-        </w:rPr>
-        <w:t>. ун-т «Высшая школа экономики». — М. : Изд. дом Высшей школы экономики, 2021. — 239с.</w:t>
+        <w:t>. ун-т «Высшая школа экономики». – М.: НИУ ВШЭ, 2020. – 220с.</w:t>
       </w:r>
     </w:p>
     <w:p>
       <w:pPr>
         <w:pStyle w:val="a5"/>
-        <w:spacing w:line="240" w:lineRule="auto"/>
         <w:ind w:left="0" w:firstLine="709"/>
         <w:jc w:val="both"/>
         <w:rPr>
@@ -16062,20 +17168,6 @@
     <w:p>
       <w:pPr>
         <w:pStyle w:val="a5"/>
-        <w:spacing w:line="240" w:lineRule="auto"/>
-        <w:ind w:left="0" w:firstLine="709"/>
-        <w:jc w:val="both"/>
-        <w:rPr>
-          <w:rFonts w:ascii="Times New Roman" w:hAnsi="Times New Roman" w:cs="Times New Roman"/>
-          <w:sz w:val="24"/>
-          <w:szCs w:val="24"/>
-        </w:rPr>
-      </w:pPr>
-    </w:p>
-    <w:p>
-      <w:pPr>
-        <w:pStyle w:val="a5"/>
-        <w:spacing w:line="240" w:lineRule="auto"/>
         <w:ind w:left="0" w:firstLine="709"/>
         <w:jc w:val="both"/>
         <w:rPr>
@@ -16092,7 +17184,7 @@
           <w:ilvl w:val="0"/>
           <w:numId w:val="1"/>
         </w:numPr>
-        <w:spacing w:line="240" w:lineRule="auto"/>
+        <w:spacing w:after="0" w:line="240" w:lineRule="auto"/>
         <w:ind w:left="0" w:firstLine="709"/>
         <w:jc w:val="both"/>
         <w:rPr>
@@ -16107,7 +17199,25 @@
           <w:sz w:val="24"/>
           <w:szCs w:val="24"/>
         </w:rPr>
-        <w:t xml:space="preserve">Абдрахманова Г.И., Вишневский К.О., </w:t>
+        <w:t xml:space="preserve">Индикаторы цифровой экономики: 2021: статистический сборник / </w:t>
+      </w:r>
+      <w:proofErr w:type="gramStart"/>
+      <w:r>
+        <w:rPr>
+          <w:rFonts w:ascii="Times New Roman" w:hAnsi="Times New Roman" w:cs="Times New Roman"/>
+          <w:sz w:val="24"/>
+          <w:szCs w:val="24"/>
+        </w:rPr>
+        <w:t>Г.И.</w:t>
+      </w:r>
+      <w:proofErr w:type="gramEnd"/>
+      <w:r>
+        <w:rPr>
+          <w:rFonts w:ascii="Times New Roman" w:hAnsi="Times New Roman" w:cs="Times New Roman"/>
+          <w:sz w:val="24"/>
+          <w:szCs w:val="24"/>
+        </w:rPr>
+        <w:t xml:space="preserve"> Абдрахманова, К.О. Вишневский, Л.М. </w:t>
       </w:r>
       <w:proofErr w:type="spellStart"/>
       <w:r>
@@ -16125,13 +17235,31 @@
           <w:sz w:val="24"/>
           <w:szCs w:val="24"/>
         </w:rPr>
-        <w:t xml:space="preserve"> Л.М. и др. Индикаторы цифровой экономики. Статистический сборник: М.: НИУ ВШЭ, 2021. 380 с.</w:t>
+        <w:t xml:space="preserve"> и др.; Нац. </w:t>
+      </w:r>
+      <w:proofErr w:type="spellStart"/>
+      <w:r>
+        <w:rPr>
+          <w:rFonts w:ascii="Times New Roman" w:hAnsi="Times New Roman" w:cs="Times New Roman"/>
+          <w:sz w:val="24"/>
+          <w:szCs w:val="24"/>
+        </w:rPr>
+        <w:t>исслед</w:t>
+      </w:r>
+      <w:proofErr w:type="spellEnd"/>
+      <w:r>
+        <w:rPr>
+          <w:rFonts w:ascii="Times New Roman" w:hAnsi="Times New Roman" w:cs="Times New Roman"/>
+          <w:sz w:val="24"/>
+          <w:szCs w:val="24"/>
+        </w:rPr>
+        <w:t>. ун-т «Высшая школа экономики». – М.: НИУ ВШЭ, 2021. – 380 с.</w:t>
       </w:r>
     </w:p>
     <w:p>
       <w:pPr>
-        <w:spacing w:line="240" w:lineRule="auto"/>
-        <w:ind w:firstLine="709"/>
+        <w:pStyle w:val="a5"/>
+        <w:ind w:left="0" w:firstLine="709"/>
         <w:jc w:val="both"/>
         <w:rPr>
           <w:rFonts w:ascii="Times New Roman" w:hAnsi="Times New Roman" w:cs="Times New Roman"/>
@@ -16142,8 +17270,8 @@
     </w:p>
     <w:p>
       <w:pPr>
-        <w:spacing w:line="240" w:lineRule="auto"/>
-        <w:ind w:firstLine="709"/>
+        <w:pStyle w:val="a5"/>
+        <w:ind w:left="0" w:firstLine="709"/>
         <w:jc w:val="both"/>
         <w:rPr>
           <w:rFonts w:ascii="Times New Roman" w:hAnsi="Times New Roman" w:cs="Times New Roman"/>
@@ -16159,7 +17287,7 @@
           <w:ilvl w:val="0"/>
           <w:numId w:val="1"/>
         </w:numPr>
-        <w:spacing w:line="240" w:lineRule="auto"/>
+        <w:spacing w:after="0" w:line="240" w:lineRule="auto"/>
         <w:ind w:left="0" w:firstLine="709"/>
         <w:jc w:val="both"/>
         <w:rPr>
@@ -16174,31 +17302,59 @@
           <w:sz w:val="24"/>
           <w:szCs w:val="24"/>
         </w:rPr>
-        <w:t>Лапидус Л. В. Цифровая экономика: управление электронным бизнесом и электронной коммерцией : монография. М.: ИНФРА-М, 2021. 381с.</w:t>
+        <w:t xml:space="preserve">Цифровая экономика: 2022: краткий статистический сборник / Г. И. Абдрахманова, С.А. Васильковский, </w:t>
+      </w:r>
+      <w:proofErr w:type="gramStart"/>
+      <w:r>
+        <w:rPr>
+          <w:rFonts w:ascii="Times New Roman" w:hAnsi="Times New Roman" w:cs="Times New Roman"/>
+          <w:sz w:val="24"/>
+          <w:szCs w:val="24"/>
+        </w:rPr>
+        <w:t>К.О.</w:t>
+      </w:r>
+      <w:proofErr w:type="gramEnd"/>
+      <w:r>
+        <w:rPr>
+          <w:rFonts w:ascii="Times New Roman" w:hAnsi="Times New Roman" w:cs="Times New Roman"/>
+          <w:sz w:val="24"/>
+          <w:szCs w:val="24"/>
+        </w:rPr>
+        <w:t xml:space="preserve"> Вишневский и др.; Нац. </w:t>
+      </w:r>
+      <w:proofErr w:type="spellStart"/>
+      <w:r>
+        <w:rPr>
+          <w:rFonts w:ascii="Times New Roman" w:hAnsi="Times New Roman" w:cs="Times New Roman"/>
+          <w:sz w:val="24"/>
+          <w:szCs w:val="24"/>
+        </w:rPr>
+        <w:t>исслед</w:t>
+      </w:r>
+      <w:proofErr w:type="spellEnd"/>
+      <w:r>
+        <w:rPr>
+          <w:rFonts w:ascii="Times New Roman" w:hAnsi="Times New Roman" w:cs="Times New Roman"/>
+          <w:sz w:val="24"/>
+          <w:szCs w:val="24"/>
+        </w:rPr>
+        <w:t>. ун-т «Высшая школа экономики». – М.: НИУ ВШЭ, 2022. – 124 с.</w:t>
       </w:r>
     </w:p>
     <w:p>
       <w:pPr>
-        <w:spacing w:line="240" w:lineRule="auto"/>
+        <w:spacing w:after="0" w:line="240" w:lineRule="auto"/>
         <w:ind w:firstLine="709"/>
+        <w:contextualSpacing/>
         <w:jc w:val="both"/>
-        <w:rPr>
-          <w:rFonts w:ascii="Times New Roman" w:hAnsi="Times New Roman" w:cs="Times New Roman"/>
-          <w:sz w:val="24"/>
-          <w:szCs w:val="24"/>
-        </w:rPr>
       </w:pPr>
     </w:p>
     <w:p>
       <w:pPr>
-        <w:spacing w:line="240" w:lineRule="auto"/>
+        <w:spacing w:after="0" w:line="240" w:lineRule="auto"/>
         <w:ind w:firstLine="709"/>
+        <w:contextualSpacing/>
         <w:jc w:val="both"/>
-        <w:rPr>
-          <w:rFonts w:ascii="Times New Roman" w:hAnsi="Times New Roman" w:cs="Times New Roman"/>
-          <w:sz w:val="24"/>
-          <w:szCs w:val="24"/>
-        </w:rPr>
       </w:pPr>
     </w:p>
     <w:p>
@@ -16208,7 +17364,7 @@
           <w:ilvl w:val="0"/>
           <w:numId w:val="1"/>
         </w:numPr>
-        <w:spacing w:line="240" w:lineRule="auto"/>
+        <w:spacing w:after="0" w:line="240" w:lineRule="auto"/>
         <w:ind w:left="0" w:firstLine="709"/>
         <w:jc w:val="both"/>
         <w:rPr>
@@ -16223,48 +17379,79 @@
           <w:sz w:val="24"/>
           <w:szCs w:val="24"/>
         </w:rPr>
-        <w:t xml:space="preserve">Стратегия развития информационного общества в Российской Федерации на 2017 – 2030 годы. Указ Президента Российской Федерации от 09.5.2017 г. № 203. </w:t>
-      </w:r>
-      <w:r>
-        <w:rPr>
-          <w:rFonts w:ascii="Times New Roman" w:hAnsi="Times New Roman" w:cs="Times New Roman"/>
-          <w:sz w:val="24"/>
-          <w:szCs w:val="24"/>
-        </w:rPr>
-        <w:t>[</w:t>
-      </w:r>
-      <w:r>
-        <w:rPr>
-          <w:rFonts w:ascii="Times New Roman" w:hAnsi="Times New Roman" w:cs="Times New Roman"/>
-          <w:sz w:val="24"/>
-          <w:szCs w:val="24"/>
-        </w:rPr>
-        <w:t>Электронный ресурс</w:t>
-      </w:r>
-      <w:r>
-        <w:rPr>
-          <w:rFonts w:ascii="Times New Roman" w:hAnsi="Times New Roman" w:cs="Times New Roman"/>
-          <w:sz w:val="24"/>
-          <w:szCs w:val="24"/>
-        </w:rPr>
-        <w:t>]</w:t>
-      </w:r>
-      <w:r>
-        <w:rPr>
-          <w:rFonts w:ascii="Times New Roman" w:hAnsi="Times New Roman" w:cs="Times New Roman"/>
-          <w:sz w:val="24"/>
-          <w:szCs w:val="24"/>
-        </w:rPr>
-        <w:t xml:space="preserve">. Режим доступа: </w:t>
-      </w:r>
-      <w:r>
-        <w:rPr>
-          <w:rFonts w:ascii="Times New Roman" w:hAnsi="Times New Roman" w:cs="Times New Roman"/>
-          <w:sz w:val="24"/>
-          <w:szCs w:val="24"/>
-          <w:lang w:val="en-US"/>
-        </w:rPr>
-        <w:t>www.garant.ru/products/ipo/prime/doc/71570570/</w:t>
+        <w:t>Карышев М.</w:t>
+      </w:r>
+      <w:r>
+        <w:rPr>
+          <w:rFonts w:ascii="Times New Roman" w:hAnsi="Times New Roman" w:cs="Times New Roman"/>
+          <w:sz w:val="24"/>
+          <w:szCs w:val="24"/>
+        </w:rPr>
+        <w:t xml:space="preserve"> </w:t>
+      </w:r>
+      <w:r>
+        <w:rPr>
+          <w:rFonts w:ascii="Times New Roman" w:hAnsi="Times New Roman" w:cs="Times New Roman"/>
+          <w:sz w:val="24"/>
+          <w:szCs w:val="24"/>
+        </w:rPr>
+        <w:t>Ю., Герасимова Е.</w:t>
+      </w:r>
+      <w:r>
+        <w:rPr>
+          <w:rFonts w:ascii="Times New Roman" w:hAnsi="Times New Roman" w:cs="Times New Roman"/>
+          <w:sz w:val="24"/>
+          <w:szCs w:val="24"/>
+        </w:rPr>
+        <w:t xml:space="preserve"> </w:t>
+      </w:r>
+      <w:r>
+        <w:rPr>
+          <w:rFonts w:ascii="Times New Roman" w:hAnsi="Times New Roman" w:cs="Times New Roman"/>
+          <w:sz w:val="24"/>
+          <w:szCs w:val="24"/>
+        </w:rPr>
+        <w:t>А. Информационные технологии как инструмент оценки эффективности и фактор развития цифровой экономики</w:t>
+      </w:r>
+      <w:r>
+        <w:rPr>
+          <w:rFonts w:ascii="Times New Roman" w:hAnsi="Times New Roman" w:cs="Times New Roman"/>
+          <w:sz w:val="24"/>
+          <w:szCs w:val="24"/>
+        </w:rPr>
+        <w:t xml:space="preserve"> /</w:t>
+      </w:r>
+      <w:r>
+        <w:rPr>
+          <w:rFonts w:ascii="Times New Roman" w:hAnsi="Times New Roman" w:cs="Times New Roman"/>
+          <w:sz w:val="24"/>
+          <w:szCs w:val="24"/>
+        </w:rPr>
+        <w:t>/</w:t>
+      </w:r>
+      <w:r>
+        <w:rPr>
+          <w:rFonts w:ascii="Times New Roman" w:hAnsi="Times New Roman" w:cs="Times New Roman"/>
+          <w:sz w:val="24"/>
+          <w:szCs w:val="24"/>
+        </w:rPr>
+        <w:t xml:space="preserve"> Вестник СамГУПС. 2021. № 4(54). С. 19</w:t>
+      </w:r>
+      <w:r>
+        <w:rPr>
+          <w:rFonts w:ascii="Times New Roman" w:hAnsi="Times New Roman" w:cs="Times New Roman"/>
+          <w:sz w:val="24"/>
+          <w:szCs w:val="24"/>
+        </w:rPr>
+        <w:t>–</w:t>
+      </w:r>
+      <w:r>
+        <w:rPr>
+          <w:rFonts w:ascii="Times New Roman" w:hAnsi="Times New Roman" w:cs="Times New Roman"/>
+          <w:sz w:val="24"/>
+          <w:szCs w:val="24"/>
+        </w:rPr>
+        <w:t>26</w:t>
       </w:r>
       <w:r>
         <w:rPr>
@@ -16277,9 +17464,10 @@
     </w:p>
     <w:p>
       <w:pPr>
-        <w:spacing w:line="240" w:lineRule="auto"/>
+        <w:spacing w:after="0" w:line="240" w:lineRule="auto"/>
         <w:ind w:firstLine="709"/>
         <w:contextualSpacing/>
+        <w:jc w:val="both"/>
         <w:rPr>
           <w:rFonts w:ascii="Times New Roman" w:hAnsi="Times New Roman" w:cs="Times New Roman"/>
           <w:sz w:val="24"/>
@@ -16289,9 +17477,10 @@
     </w:p>
     <w:p>
       <w:pPr>
-        <w:spacing w:line="240" w:lineRule="auto"/>
+        <w:spacing w:after="0" w:line="240" w:lineRule="auto"/>
         <w:ind w:firstLine="709"/>
         <w:contextualSpacing/>
+        <w:jc w:val="both"/>
         <w:rPr>
           <w:rFonts w:ascii="Times New Roman" w:hAnsi="Times New Roman" w:cs="Times New Roman"/>
           <w:sz w:val="24"/>
@@ -16301,21 +17490,10 @@
     </w:p>
     <w:p>
       <w:pPr>
-        <w:spacing w:line="240" w:lineRule="auto"/>
+        <w:spacing w:after="0" w:line="240" w:lineRule="auto"/>
         <w:ind w:firstLine="709"/>
         <w:contextualSpacing/>
-        <w:rPr>
-          <w:rFonts w:ascii="Times New Roman" w:hAnsi="Times New Roman" w:cs="Times New Roman"/>
-          <w:sz w:val="24"/>
-          <w:szCs w:val="24"/>
-        </w:rPr>
-      </w:pPr>
-    </w:p>
-    <w:p>
-      <w:pPr>
-        <w:spacing w:line="240" w:lineRule="auto"/>
-        <w:ind w:firstLine="709"/>
-        <w:contextualSpacing/>
+        <w:jc w:val="both"/>
         <w:rPr>
           <w:rFonts w:ascii="Times New Roman" w:hAnsi="Times New Roman" w:cs="Times New Roman"/>
           <w:sz w:val="24"/>

</xml_diff>